<commit_message>
Add entity relationship diagram
</commit_message>
<xml_diff>
--- a/SDD-RideXpress.docx
+++ b/SDD-RideXpress.docx
@@ -1,6 +1,6 @@
 
 <file path=word/document.xml><?xml version="1.0" encoding="utf-8"?>
-<w:document xmlns:wpc="http://schemas.microsoft.com/office/word/2010/wordprocessingCanvas" xmlns:cx="http://schemas.microsoft.com/office/drawing/2014/chartex" xmlns:cx1="http://schemas.microsoft.com/office/drawing/2015/9/8/chartex" xmlns:cx2="http://schemas.microsoft.com/office/drawing/2015/10/21/chartex" xmlns:mc="http://schemas.openxmlformats.org/markup-compatibility/2006" xmlns:o="urn:schemas-microsoft-com:office:office" xmlns:r="http://schemas.openxmlformats.org/officeDocument/2006/relationships" xmlns:m="http://schemas.openxmlformats.org/officeDocument/2006/math" xmlns:v="urn:schemas-microsoft-com:vml" xmlns:wp14="http://schemas.microsoft.com/office/word/2010/wordprocessingDrawing" xmlns:wp="http://schemas.openxmlformats.org/drawingml/2006/wordprocessingDrawing" xmlns:w10="urn:schemas-microsoft-com:office:word" xmlns:w="http://schemas.openxmlformats.org/wordprocessingml/2006/main" xmlns:w14="http://schemas.microsoft.com/office/word/2010/wordml" xmlns:w15="http://schemas.microsoft.com/office/word/2012/wordml" xmlns:w16se="http://schemas.microsoft.com/office/word/2015/wordml/symex" xmlns:wpg="http://schemas.microsoft.com/office/word/2010/wordprocessingGroup" xmlns:wpi="http://schemas.microsoft.com/office/word/2010/wordprocessingInk" xmlns:wne="http://schemas.microsoft.com/office/word/2006/wordml" xmlns:wps="http://schemas.microsoft.com/office/word/2010/wordprocessingShape" mc:Ignorable="w14 w15 w16se wp14">
+<w:document xmlns:ve="http://schemas.openxmlformats.org/markup-compatibility/2006" xmlns:o="urn:schemas-microsoft-com:office:office" xmlns:r="http://schemas.openxmlformats.org/officeDocument/2006/relationships" xmlns:m="http://schemas.openxmlformats.org/officeDocument/2006/math" xmlns:v="urn:schemas-microsoft-com:vml" xmlns:wp="http://schemas.openxmlformats.org/drawingml/2006/wordprocessingDrawing" xmlns:w10="urn:schemas-microsoft-com:office:word" xmlns:w="http://schemas.openxmlformats.org/wordprocessingml/2006/main" xmlns:wne="http://schemas.microsoft.com/office/word/2006/wordml">
   <w:background w:color="FFFFFF"/>
   <w:body>
     <w:p>
@@ -649,10 +649,9 @@
           <w:noProof/>
           <w:sz w:val="24"/>
           <w:szCs w:val="24"/>
-          <w:lang w:eastAsia="ko-KR"/>
         </w:rPr>
         <w:drawing>
-          <wp:inline distT="0" distB="0" distL="0" distR="0" wp14:anchorId="238A2635" wp14:editId="05E88A90">
+          <wp:inline distT="0" distB="0" distL="0" distR="0">
             <wp:extent cx="5943600" cy="1409547"/>
             <wp:effectExtent l="0" t="0" r="0" b="635"/>
             <wp:docPr id="4" name="Picture 4" descr="https://preview-v2-app.revature.com/core/resources/ckfileupload?f_name=3036f18f4ffd304f065920c2ca7e116e.png"/>
@@ -669,10 +668,10 @@
                     </pic:cNvPicPr>
                   </pic:nvPicPr>
                   <pic:blipFill>
-                    <a:blip r:embed="rId8">
+                    <a:blip r:embed="rId8" cstate="print">
                       <a:extLst>
                         <a:ext uri="{28A0092B-C50C-407E-A947-70E740481C1C}">
-                          <a14:useLocalDpi xmlns:a14="http://schemas.microsoft.com/office/drawing/2010/main" val="0"/>
+                          <a14:useLocalDpi xmlns:a14="http://schemas.microsoft.com/office/drawing/2010/main" xmlns:wps="http://schemas.microsoft.com/office/word/2010/wordprocessingShape" xmlns:wpi="http://schemas.microsoft.com/office/word/2010/wordprocessingInk" xmlns:wpg="http://schemas.microsoft.com/office/word/2010/wordprocessingGroup" xmlns:w16se="http://schemas.microsoft.com/office/word/2015/wordml/symex" xmlns:w15="http://schemas.microsoft.com/office/word/2012/wordml" xmlns:w14="http://schemas.microsoft.com/office/word/2010/wordml" xmlns:w="http://schemas.openxmlformats.org/wordprocessingml/2006/main" xmlns:w10="urn:schemas-microsoft-com:office:word" xmlns:wp14="http://schemas.microsoft.com/office/word/2010/wordprocessingDrawing" xmlns:v="urn:schemas-microsoft-com:vml" xmlns:o="urn:schemas-microsoft-com:office:office" xmlns:mc="http://schemas.openxmlformats.org/markup-compatibility/2006" xmlns:cx2="http://schemas.microsoft.com/office/drawing/2015/10/21/chartex" xmlns:cx1="http://schemas.microsoft.com/office/drawing/2015/9/8/chartex" xmlns:cx="http://schemas.microsoft.com/office/drawing/2014/chartex" xmlns:wpc="http://schemas.microsoft.com/office/word/2010/wordprocessingCanvas" xmlns="" val="0"/>
                         </a:ext>
                       </a:extLst>
                     </a:blip>
@@ -786,7 +785,29 @@
           <w:szCs w:val="24"/>
           <w:lang w:eastAsia="ko-KR"/>
         </w:rPr>
-        <w:t>          The Car Inventory Dashboard is designed to keep track of all the Cars in the Inventory for RideXpress, as well as keep track of car specifications and pricing details. </w:t>
+        <w:t xml:space="preserve">          The Car Inventory Dashboard is designed to keep track of all the Cars in the Inventory for </w:t>
+      </w:r>
+      <w:proofErr w:type="spellStart"/>
+      <w:r>
+        <w:rPr>
+          <w:rFonts w:ascii="Times New Roman" w:eastAsia="Times New Roman" w:hAnsi="Times New Roman" w:cs="Times New Roman"/>
+          <w:color w:val="auto"/>
+          <w:sz w:val="24"/>
+          <w:szCs w:val="24"/>
+          <w:lang w:eastAsia="ko-KR"/>
+        </w:rPr>
+        <w:t>RideXpress</w:t>
+      </w:r>
+      <w:proofErr w:type="spellEnd"/>
+      <w:r>
+        <w:rPr>
+          <w:rFonts w:ascii="Times New Roman" w:eastAsia="Times New Roman" w:hAnsi="Times New Roman" w:cs="Times New Roman"/>
+          <w:color w:val="auto"/>
+          <w:sz w:val="24"/>
+          <w:szCs w:val="24"/>
+          <w:lang w:eastAsia="ko-KR"/>
+        </w:rPr>
+        <w:t>, as well as keep track of car specifications and pricing details. </w:t>
       </w:r>
     </w:p>
     <w:p>
@@ -987,10 +1008,9 @@
           <w:color w:val="auto"/>
           <w:sz w:val="24"/>
           <w:szCs w:val="24"/>
-          <w:lang w:eastAsia="ko-KR"/>
         </w:rPr>
         <w:drawing>
-          <wp:inline distT="0" distB="0" distL="0" distR="0" wp14:anchorId="08200EF7" wp14:editId="68E4A7D5">
+          <wp:inline distT="0" distB="0" distL="0" distR="0">
             <wp:extent cx="6705600" cy="6108700"/>
             <wp:effectExtent l="0" t="0" r="0" b="6350"/>
             <wp:docPr id="6" name="Picture 6" descr="https://preview-v2-app.revature.com/core/resources/ckfileupload?f_name=c47226816d1d4d540c46f8773e5a6ad4.png"/>
@@ -1007,10 +1027,10 @@
                     </pic:cNvPicPr>
                   </pic:nvPicPr>
                   <pic:blipFill>
-                    <a:blip r:embed="rId9">
+                    <a:blip r:embed="rId9" cstate="print">
                       <a:extLst>
                         <a:ext uri="{28A0092B-C50C-407E-A947-70E740481C1C}">
-                          <a14:useLocalDpi xmlns:a14="http://schemas.microsoft.com/office/drawing/2010/main" val="0"/>
+                          <a14:useLocalDpi xmlns:a14="http://schemas.microsoft.com/office/drawing/2010/main" xmlns:wps="http://schemas.microsoft.com/office/word/2010/wordprocessingShape" xmlns:wpi="http://schemas.microsoft.com/office/word/2010/wordprocessingInk" xmlns:wpg="http://schemas.microsoft.com/office/word/2010/wordprocessingGroup" xmlns:w16se="http://schemas.microsoft.com/office/word/2015/wordml/symex" xmlns:w15="http://schemas.microsoft.com/office/word/2012/wordml" xmlns:w14="http://schemas.microsoft.com/office/word/2010/wordml" xmlns:w="http://schemas.openxmlformats.org/wordprocessingml/2006/main" xmlns:w10="urn:schemas-microsoft-com:office:word" xmlns:wp14="http://schemas.microsoft.com/office/word/2010/wordprocessingDrawing" xmlns:v="urn:schemas-microsoft-com:vml" xmlns:o="urn:schemas-microsoft-com:office:office" xmlns:mc="http://schemas.openxmlformats.org/markup-compatibility/2006" xmlns:cx2="http://schemas.microsoft.com/office/drawing/2015/10/21/chartex" xmlns:cx1="http://schemas.microsoft.com/office/drawing/2015/9/8/chartex" xmlns:cx="http://schemas.microsoft.com/office/drawing/2014/chartex" xmlns:wpc="http://schemas.microsoft.com/office/word/2010/wordprocessingCanvas" xmlns="" val="0"/>
                         </a:ext>
                       </a:extLst>
                     </a:blip>
@@ -1081,18 +1101,6 @@
     <w:p>
       <w:pPr>
         <w:spacing w:before="100" w:beforeAutospacing="1" w:after="100" w:afterAutospacing="1" w:line="240" w:lineRule="auto"/>
-        <w:rPr>
-          <w:rFonts w:ascii="Times New Roman" w:eastAsia="Times New Roman" w:hAnsi="Times New Roman" w:cs="Times New Roman"/>
-          <w:color w:val="auto"/>
-          <w:sz w:val="24"/>
-          <w:szCs w:val="24"/>
-          <w:lang w:eastAsia="ko-KR"/>
-        </w:rPr>
-      </w:pPr>
-    </w:p>
-    <w:p>
-      <w:pPr>
-        <w:spacing w:before="100" w:beforeAutospacing="1" w:after="100" w:afterAutospacing="1" w:line="240" w:lineRule="auto"/>
         <w:outlineLvl w:val="2"/>
         <w:rPr>
           <w:rFonts w:ascii="Times New Roman" w:eastAsia="Times New Roman" w:hAnsi="Times New Roman" w:cs="Times New Roman"/>
@@ -1114,25 +1122,44 @@
           <w:szCs w:val="27"/>
           <w:lang w:eastAsia="ko-KR"/>
         </w:rPr>
-        <w:t>4.4 Class Diagram</w:t>
-      </w:r>
-    </w:p>
-    <w:p>
-      <w:pPr>
-        <w:spacing w:before="100" w:beforeAutospacing="1" w:after="100" w:afterAutospacing="1" w:line="240" w:lineRule="auto"/>
-        <w:rPr>
-          <w:rFonts w:ascii="Times New Roman" w:eastAsia="Times New Roman" w:hAnsi="Times New Roman" w:cs="Times New Roman"/>
-          <w:color w:val="auto"/>
-          <w:sz w:val="24"/>
-          <w:szCs w:val="24"/>
-          <w:lang w:eastAsia="ko-KR"/>
-        </w:rPr>
-      </w:pPr>
-    </w:p>
-    <w:p>
-      <w:pPr>
-        <w:spacing w:before="100" w:beforeAutospacing="1" w:after="100" w:afterAutospacing="1" w:line="240" w:lineRule="auto"/>
-        <w:outlineLvl w:val="2"/>
+        <w:lastRenderedPageBreak/>
+        <w:drawing>
+          <wp:inline distT="0" distB="0" distL="0" distR="0">
+            <wp:extent cx="5600700" cy="2679700"/>
+            <wp:effectExtent l="0" t="0" r="0" b="0"/>
+            <wp:docPr id="3" name=""/>
+            <wp:cNvGraphicFramePr>
+              <a:graphicFrameLocks xmlns:a="http://schemas.openxmlformats.org/drawingml/2006/main" noChangeAspect="1"/>
+            </wp:cNvGraphicFramePr>
+            <a:graphic xmlns:a="http://schemas.openxmlformats.org/drawingml/2006/main">
+              <a:graphicData uri="http://schemas.openxmlformats.org/drawingml/2006/picture">
+                <pic:pic xmlns:pic="http://schemas.openxmlformats.org/drawingml/2006/picture">
+                  <pic:nvPicPr>
+                    <pic:cNvPr id="1" name=""/>
+                    <pic:cNvPicPr/>
+                  </pic:nvPicPr>
+                  <pic:blipFill>
+                    <a:blip r:embed="rId10" cstate="print"/>
+                    <a:stretch>
+                      <a:fillRect/>
+                    </a:stretch>
+                  </pic:blipFill>
+                  <pic:spPr>
+                    <a:xfrm>
+                      <a:off x="0" y="0"/>
+                      <a:ext cx="5600700" cy="2679700"/>
+                    </a:xfrm>
+                    <a:prstGeom prst="rect">
+                      <a:avLst/>
+                    </a:prstGeom>
+                  </pic:spPr>
+                </pic:pic>
+              </a:graphicData>
+            </a:graphic>
+          </wp:inline>
+        </w:drawing>
+      </w:r>
+      <w:r>
         <w:rPr>
           <w:rFonts w:ascii="Times New Roman" w:eastAsia="Times New Roman" w:hAnsi="Times New Roman" w:cs="Times New Roman"/>
           <w:b/>
@@ -1142,8 +1169,25 @@
           <w:szCs w:val="27"/>
           <w:lang w:eastAsia="ko-KR"/>
         </w:rPr>
-      </w:pPr>
-      <w:r>
+        <w:t xml:space="preserve">s </w:t>
+      </w:r>
+    </w:p>
+    <w:p>
+      <w:pPr>
+        <w:spacing w:before="100" w:beforeAutospacing="1" w:after="100" w:afterAutospacing="1" w:line="240" w:lineRule="auto"/>
+        <w:rPr>
+          <w:rFonts w:ascii="Times New Roman" w:eastAsia="Times New Roman" w:hAnsi="Times New Roman" w:cs="Times New Roman"/>
+          <w:color w:val="auto"/>
+          <w:sz w:val="24"/>
+          <w:szCs w:val="24"/>
+          <w:lang w:eastAsia="ko-KR"/>
+        </w:rPr>
+      </w:pPr>
+    </w:p>
+    <w:p>
+      <w:pPr>
+        <w:spacing w:before="100" w:beforeAutospacing="1" w:after="100" w:afterAutospacing="1" w:line="240" w:lineRule="auto"/>
+        <w:outlineLvl w:val="2"/>
         <w:rPr>
           <w:rFonts w:ascii="Times New Roman" w:eastAsia="Times New Roman" w:hAnsi="Times New Roman" w:cs="Times New Roman"/>
           <w:b/>
@@ -1153,6 +1197,56 @@
           <w:szCs w:val="27"/>
           <w:lang w:eastAsia="ko-KR"/>
         </w:rPr>
+      </w:pPr>
+      <w:r>
+        <w:rPr>
+          <w:rFonts w:ascii="Times New Roman" w:eastAsia="Times New Roman" w:hAnsi="Times New Roman" w:cs="Times New Roman"/>
+          <w:b/>
+          <w:bCs/>
+          <w:color w:val="auto"/>
+          <w:sz w:val="27"/>
+          <w:szCs w:val="27"/>
+          <w:lang w:eastAsia="ko-KR"/>
+        </w:rPr>
+        <w:t>4.4 Class Diagram</w:t>
+      </w:r>
+    </w:p>
+    <w:p>
+      <w:pPr>
+        <w:spacing w:before="100" w:beforeAutospacing="1" w:after="100" w:afterAutospacing="1" w:line="240" w:lineRule="auto"/>
+        <w:rPr>
+          <w:rFonts w:ascii="Times New Roman" w:eastAsia="Times New Roman" w:hAnsi="Times New Roman" w:cs="Times New Roman"/>
+          <w:color w:val="auto"/>
+          <w:sz w:val="24"/>
+          <w:szCs w:val="24"/>
+          <w:lang w:eastAsia="ko-KR"/>
+        </w:rPr>
+      </w:pPr>
+    </w:p>
+    <w:p>
+      <w:pPr>
+        <w:spacing w:before="100" w:beforeAutospacing="1" w:after="100" w:afterAutospacing="1" w:line="240" w:lineRule="auto"/>
+        <w:outlineLvl w:val="2"/>
+        <w:rPr>
+          <w:rFonts w:ascii="Times New Roman" w:eastAsia="Times New Roman" w:hAnsi="Times New Roman" w:cs="Times New Roman"/>
+          <w:b/>
+          <w:bCs/>
+          <w:color w:val="auto"/>
+          <w:sz w:val="27"/>
+          <w:szCs w:val="27"/>
+          <w:lang w:eastAsia="ko-KR"/>
+        </w:rPr>
+      </w:pPr>
+      <w:r>
+        <w:rPr>
+          <w:rFonts w:ascii="Times New Roman" w:eastAsia="Times New Roman" w:hAnsi="Times New Roman" w:cs="Times New Roman"/>
+          <w:b/>
+          <w:bCs/>
+          <w:color w:val="auto"/>
+          <w:sz w:val="27"/>
+          <w:szCs w:val="27"/>
+          <w:lang w:eastAsia="ko-KR"/>
+        </w:rPr>
         <w:t>4.5 Sequence Diagram</w:t>
       </w:r>
     </w:p>
@@ -1175,10 +1269,10 @@
           <w:color w:val="auto"/>
           <w:sz w:val="24"/>
           <w:szCs w:val="24"/>
-          <w:lang w:eastAsia="ko-KR"/>
-        </w:rPr>
+        </w:rPr>
+        <w:lastRenderedPageBreak/>
         <w:drawing>
-          <wp:inline distT="0" distB="0" distL="0" distR="0" wp14:anchorId="50EABE85" wp14:editId="45C56063">
+          <wp:inline distT="0" distB="0" distL="0" distR="0">
             <wp:extent cx="6743913" cy="4819650"/>
             <wp:effectExtent l="0" t="0" r="0" b="0"/>
             <wp:docPr id="12" name="Picture 12" descr="https://preview-v2-app.revature.com/core/resources/ckfileupload?f_name=29e087ded15634179fe8fa651ef4975b.png"/>
@@ -1195,10 +1289,10 @@
                     </pic:cNvPicPr>
                   </pic:nvPicPr>
                   <pic:blipFill>
-                    <a:blip r:embed="rId10">
+                    <a:blip r:embed="rId11" cstate="print">
                       <a:extLst>
                         <a:ext uri="{28A0092B-C50C-407E-A947-70E740481C1C}">
-                          <a14:useLocalDpi xmlns:a14="http://schemas.microsoft.com/office/drawing/2010/main" val="0"/>
+                          <a14:useLocalDpi xmlns:a14="http://schemas.microsoft.com/office/drawing/2010/main" xmlns:wps="http://schemas.microsoft.com/office/word/2010/wordprocessingShape" xmlns:wpi="http://schemas.microsoft.com/office/word/2010/wordprocessingInk" xmlns:wpg="http://schemas.microsoft.com/office/word/2010/wordprocessingGroup" xmlns:w16se="http://schemas.microsoft.com/office/word/2015/wordml/symex" xmlns:w15="http://schemas.microsoft.com/office/word/2012/wordml" xmlns:w14="http://schemas.microsoft.com/office/word/2010/wordml" xmlns:w="http://schemas.openxmlformats.org/wordprocessingml/2006/main" xmlns:w10="urn:schemas-microsoft-com:office:word" xmlns:wp14="http://schemas.microsoft.com/office/word/2010/wordprocessingDrawing" xmlns:v="urn:schemas-microsoft-com:vml" xmlns:o="urn:schemas-microsoft-com:office:office" xmlns:mc="http://schemas.openxmlformats.org/markup-compatibility/2006" xmlns:cx2="http://schemas.microsoft.com/office/drawing/2015/10/21/chartex" xmlns:cx1="http://schemas.microsoft.com/office/drawing/2015/9/8/chartex" xmlns:cx="http://schemas.microsoft.com/office/drawing/2014/chartex" xmlns:wpc="http://schemas.microsoft.com/office/word/2010/wordprocessingCanvas" xmlns="" val="0"/>
                         </a:ext>
                       </a:extLst>
                     </a:blip>
@@ -1229,9 +1323,9 @@
       <w:bookmarkEnd w:id="0"/>
     </w:p>
     <w:sectPr>
-      <w:headerReference w:type="default" r:id="rId11"/>
-      <w:footerReference w:type="default" r:id="rId12"/>
-      <w:headerReference w:type="first" r:id="rId13"/>
+      <w:headerReference w:type="default" r:id="rId12"/>
+      <w:footerReference w:type="default" r:id="rId13"/>
+      <w:headerReference w:type="first" r:id="rId14"/>
       <w:pgSz w:w="12240" w:h="15840"/>
       <w:pgMar w:top="1440" w:right="1440" w:bottom="1440" w:left="1440" w:header="720" w:footer="720" w:gutter="0"/>
       <w:pgNumType w:start="1"/>
@@ -1243,7 +1337,7 @@
 </file>
 
 <file path=word/endnotes.xml><?xml version="1.0" encoding="utf-8"?>
-<w:endnotes xmlns:wpc="http://schemas.microsoft.com/office/word/2010/wordprocessingCanvas" xmlns:cx="http://schemas.microsoft.com/office/drawing/2014/chartex" xmlns:cx1="http://schemas.microsoft.com/office/drawing/2015/9/8/chartex" xmlns:cx2="http://schemas.microsoft.com/office/drawing/2015/10/21/chartex" xmlns:mc="http://schemas.openxmlformats.org/markup-compatibility/2006" xmlns:o="urn:schemas-microsoft-com:office:office" xmlns:r="http://schemas.openxmlformats.org/officeDocument/2006/relationships" xmlns:m="http://schemas.openxmlformats.org/officeDocument/2006/math" xmlns:v="urn:schemas-microsoft-com:vml" xmlns:wp14="http://schemas.microsoft.com/office/word/2010/wordprocessingDrawing" xmlns:wp="http://schemas.openxmlformats.org/drawingml/2006/wordprocessingDrawing" xmlns:w10="urn:schemas-microsoft-com:office:word" xmlns:w="http://schemas.openxmlformats.org/wordprocessingml/2006/main" xmlns:w14="http://schemas.microsoft.com/office/word/2010/wordml" xmlns:w15="http://schemas.microsoft.com/office/word/2012/wordml" xmlns:w16se="http://schemas.microsoft.com/office/word/2015/wordml/symex" xmlns:wpg="http://schemas.microsoft.com/office/word/2010/wordprocessingGroup" xmlns:wpi="http://schemas.microsoft.com/office/word/2010/wordprocessingInk" xmlns:wne="http://schemas.microsoft.com/office/word/2006/wordml" xmlns:wps="http://schemas.microsoft.com/office/word/2010/wordprocessingShape" mc:Ignorable="w14 w15 w16se wp14">
+<w:endnotes xmlns:ve="http://schemas.openxmlformats.org/markup-compatibility/2006" xmlns:o="urn:schemas-microsoft-com:office:office" xmlns:r="http://schemas.openxmlformats.org/officeDocument/2006/relationships" xmlns:m="http://schemas.openxmlformats.org/officeDocument/2006/math" xmlns:v="urn:schemas-microsoft-com:vml" xmlns:wp="http://schemas.openxmlformats.org/drawingml/2006/wordprocessingDrawing" xmlns:w10="urn:schemas-microsoft-com:office:word" xmlns:w="http://schemas.openxmlformats.org/wordprocessingml/2006/main" xmlns:wne="http://schemas.microsoft.com/office/word/2006/wordml">
   <w:endnote w:type="separator" w:id="-1">
     <w:p>
       <w:pPr>
@@ -1268,7 +1362,7 @@
 </file>
 
 <file path=word/footer1.xml><?xml version="1.0" encoding="utf-8"?>
-<w:ftr xmlns:wpc="http://schemas.microsoft.com/office/word/2010/wordprocessingCanvas" xmlns:cx="http://schemas.microsoft.com/office/drawing/2014/chartex" xmlns:cx1="http://schemas.microsoft.com/office/drawing/2015/9/8/chartex" xmlns:cx2="http://schemas.microsoft.com/office/drawing/2015/10/21/chartex" xmlns:mc="http://schemas.openxmlformats.org/markup-compatibility/2006" xmlns:o="urn:schemas-microsoft-com:office:office" xmlns:r="http://schemas.openxmlformats.org/officeDocument/2006/relationships" xmlns:m="http://schemas.openxmlformats.org/officeDocument/2006/math" xmlns:v="urn:schemas-microsoft-com:vml" xmlns:wp14="http://schemas.microsoft.com/office/word/2010/wordprocessingDrawing" xmlns:wp="http://schemas.openxmlformats.org/drawingml/2006/wordprocessingDrawing" xmlns:w10="urn:schemas-microsoft-com:office:word" xmlns:w="http://schemas.openxmlformats.org/wordprocessingml/2006/main" xmlns:w14="http://schemas.microsoft.com/office/word/2010/wordml" xmlns:w15="http://schemas.microsoft.com/office/word/2012/wordml" xmlns:w16se="http://schemas.microsoft.com/office/word/2015/wordml/symex" xmlns:wpg="http://schemas.microsoft.com/office/word/2010/wordprocessingGroup" xmlns:wpi="http://schemas.microsoft.com/office/word/2010/wordprocessingInk" xmlns:wne="http://schemas.microsoft.com/office/word/2006/wordml" xmlns:wps="http://schemas.microsoft.com/office/word/2010/wordprocessingShape" mc:Ignorable="w14 w15 w16se wp14">
+<w:ftr xmlns:ve="http://schemas.openxmlformats.org/markup-compatibility/2006" xmlns:o="urn:schemas-microsoft-com:office:office" xmlns:r="http://schemas.openxmlformats.org/officeDocument/2006/relationships" xmlns:m="http://schemas.openxmlformats.org/officeDocument/2006/math" xmlns:v="urn:schemas-microsoft-com:vml" xmlns:wp="http://schemas.openxmlformats.org/drawingml/2006/wordprocessingDrawing" xmlns:w10="urn:schemas-microsoft-com:office:word" xmlns:w="http://schemas.openxmlformats.org/wordprocessingml/2006/main" xmlns:wne="http://schemas.microsoft.com/office/word/2006/wordml">
   <w:p>
     <w:pPr>
       <w:jc w:val="right"/>
@@ -1289,7 +1383,7 @@
       <w:rPr>
         <w:noProof/>
       </w:rPr>
-      <w:t>3</w:t>
+      <w:t>4</w:t>
     </w:r>
     <w:r>
       <w:fldChar w:fldCharType="end"/>
@@ -1310,7 +1404,7 @@
       <w:rPr>
         <w:noProof/>
       </w:rPr>
-      <w:t>4</w:t>
+      <w:t>5</w:t>
     </w:r>
     <w:r>
       <w:fldChar w:fldCharType="end"/>
@@ -1320,7 +1414,7 @@
 </file>
 
 <file path=word/footnotes.xml><?xml version="1.0" encoding="utf-8"?>
-<w:footnotes xmlns:wpc="http://schemas.microsoft.com/office/word/2010/wordprocessingCanvas" xmlns:cx="http://schemas.microsoft.com/office/drawing/2014/chartex" xmlns:cx1="http://schemas.microsoft.com/office/drawing/2015/9/8/chartex" xmlns:cx2="http://schemas.microsoft.com/office/drawing/2015/10/21/chartex" xmlns:mc="http://schemas.openxmlformats.org/markup-compatibility/2006" xmlns:o="urn:schemas-microsoft-com:office:office" xmlns:r="http://schemas.openxmlformats.org/officeDocument/2006/relationships" xmlns:m="http://schemas.openxmlformats.org/officeDocument/2006/math" xmlns:v="urn:schemas-microsoft-com:vml" xmlns:wp14="http://schemas.microsoft.com/office/word/2010/wordprocessingDrawing" xmlns:wp="http://schemas.openxmlformats.org/drawingml/2006/wordprocessingDrawing" xmlns:w10="urn:schemas-microsoft-com:office:word" xmlns:w="http://schemas.openxmlformats.org/wordprocessingml/2006/main" xmlns:w14="http://schemas.microsoft.com/office/word/2010/wordml" xmlns:w15="http://schemas.microsoft.com/office/word/2012/wordml" xmlns:w16se="http://schemas.microsoft.com/office/word/2015/wordml/symex" xmlns:wpg="http://schemas.microsoft.com/office/word/2010/wordprocessingGroup" xmlns:wpi="http://schemas.microsoft.com/office/word/2010/wordprocessingInk" xmlns:wne="http://schemas.microsoft.com/office/word/2006/wordml" xmlns:wps="http://schemas.microsoft.com/office/word/2010/wordprocessingShape" mc:Ignorable="w14 w15 w16se wp14">
+<w:footnotes xmlns:ve="http://schemas.openxmlformats.org/markup-compatibility/2006" xmlns:o="urn:schemas-microsoft-com:office:office" xmlns:r="http://schemas.openxmlformats.org/officeDocument/2006/relationships" xmlns:m="http://schemas.openxmlformats.org/officeDocument/2006/math" xmlns:v="urn:schemas-microsoft-com:vml" xmlns:wp="http://schemas.openxmlformats.org/drawingml/2006/wordprocessingDrawing" xmlns:w10="urn:schemas-microsoft-com:office:word" xmlns:w="http://schemas.openxmlformats.org/wordprocessingml/2006/main" xmlns:wne="http://schemas.microsoft.com/office/word/2006/wordml">
   <w:footnote w:type="separator" w:id="-1">
     <w:p>
       <w:pPr>
@@ -1345,7 +1439,7 @@
 </file>
 
 <file path=word/header1.xml><?xml version="1.0" encoding="utf-8"?>
-<w:hdr xmlns:wpc="http://schemas.microsoft.com/office/word/2010/wordprocessingCanvas" xmlns:cx="http://schemas.microsoft.com/office/drawing/2014/chartex" xmlns:cx1="http://schemas.microsoft.com/office/drawing/2015/9/8/chartex" xmlns:cx2="http://schemas.microsoft.com/office/drawing/2015/10/21/chartex" xmlns:mc="http://schemas.openxmlformats.org/markup-compatibility/2006" xmlns:o="urn:schemas-microsoft-com:office:office" xmlns:r="http://schemas.openxmlformats.org/officeDocument/2006/relationships" xmlns:m="http://schemas.openxmlformats.org/officeDocument/2006/math" xmlns:v="urn:schemas-microsoft-com:vml" xmlns:wp14="http://schemas.microsoft.com/office/word/2010/wordprocessingDrawing" xmlns:wp="http://schemas.openxmlformats.org/drawingml/2006/wordprocessingDrawing" xmlns:w10="urn:schemas-microsoft-com:office:word" xmlns:w="http://schemas.openxmlformats.org/wordprocessingml/2006/main" xmlns:w14="http://schemas.microsoft.com/office/word/2010/wordml" xmlns:w15="http://schemas.microsoft.com/office/word/2012/wordml" xmlns:w16se="http://schemas.microsoft.com/office/word/2015/wordml/symex" xmlns:wpg="http://schemas.microsoft.com/office/word/2010/wordprocessingGroup" xmlns:wpi="http://schemas.microsoft.com/office/word/2010/wordprocessingInk" xmlns:wne="http://schemas.microsoft.com/office/word/2006/wordml" xmlns:wps="http://schemas.microsoft.com/office/word/2010/wordprocessingShape" mc:Ignorable="w14 w15 w16se wp14">
+<w:hdr xmlns:ve="http://schemas.openxmlformats.org/markup-compatibility/2006" xmlns:o="urn:schemas-microsoft-com:office:office" xmlns:r="http://schemas.openxmlformats.org/officeDocument/2006/relationships" xmlns:m="http://schemas.openxmlformats.org/officeDocument/2006/math" xmlns:v="urn:schemas-microsoft-com:vml" xmlns:wp="http://schemas.openxmlformats.org/drawingml/2006/wordprocessingDrawing" xmlns:w10="urn:schemas-microsoft-com:office:word" xmlns:w="http://schemas.openxmlformats.org/wordprocessingml/2006/main" xmlns:wne="http://schemas.microsoft.com/office/word/2006/wordml">
   <w:p>
     <w:pPr>
       <w:jc w:val="right"/>
@@ -1355,14 +1449,14 @@
 </file>
 
 <file path=word/header2.xml><?xml version="1.0" encoding="utf-8"?>
-<w:hdr xmlns:wpc="http://schemas.microsoft.com/office/word/2010/wordprocessingCanvas" xmlns:cx="http://schemas.microsoft.com/office/drawing/2014/chartex" xmlns:cx1="http://schemas.microsoft.com/office/drawing/2015/9/8/chartex" xmlns:cx2="http://schemas.microsoft.com/office/drawing/2015/10/21/chartex" xmlns:mc="http://schemas.openxmlformats.org/markup-compatibility/2006" xmlns:o="urn:schemas-microsoft-com:office:office" xmlns:r="http://schemas.openxmlformats.org/officeDocument/2006/relationships" xmlns:m="http://schemas.openxmlformats.org/officeDocument/2006/math" xmlns:v="urn:schemas-microsoft-com:vml" xmlns:wp14="http://schemas.microsoft.com/office/word/2010/wordprocessingDrawing" xmlns:wp="http://schemas.openxmlformats.org/drawingml/2006/wordprocessingDrawing" xmlns:w10="urn:schemas-microsoft-com:office:word" xmlns:w="http://schemas.openxmlformats.org/wordprocessingml/2006/main" xmlns:w14="http://schemas.microsoft.com/office/word/2010/wordml" xmlns:w15="http://schemas.microsoft.com/office/word/2012/wordml" xmlns:w16se="http://schemas.microsoft.com/office/word/2015/wordml/symex" xmlns:wpg="http://schemas.microsoft.com/office/word/2010/wordprocessingGroup" xmlns:wpi="http://schemas.microsoft.com/office/word/2010/wordprocessingInk" xmlns:wne="http://schemas.microsoft.com/office/word/2006/wordml" xmlns:wps="http://schemas.microsoft.com/office/word/2010/wordprocessingShape" mc:Ignorable="w14 w15 w16se wp14">
+<w:hdr xmlns:ve="http://schemas.openxmlformats.org/markup-compatibility/2006" xmlns:o="urn:schemas-microsoft-com:office:office" xmlns:r="http://schemas.openxmlformats.org/officeDocument/2006/relationships" xmlns:m="http://schemas.openxmlformats.org/officeDocument/2006/math" xmlns:v="urn:schemas-microsoft-com:vml" xmlns:wp="http://schemas.openxmlformats.org/drawingml/2006/wordprocessingDrawing" xmlns:w10="urn:schemas-microsoft-com:office:word" xmlns:w="http://schemas.openxmlformats.org/wordprocessingml/2006/main" xmlns:wne="http://schemas.microsoft.com/office/word/2006/wordml">
   <w:p/>
 </w:hdr>
 </file>
 
 <file path=word/numbering.xml><?xml version="1.0" encoding="utf-8"?>
-<w:numbering xmlns:wpc="http://schemas.microsoft.com/office/word/2010/wordprocessingCanvas" xmlns:cx="http://schemas.microsoft.com/office/drawing/2014/chartex" xmlns:cx1="http://schemas.microsoft.com/office/drawing/2015/9/8/chartex" xmlns:cx2="http://schemas.microsoft.com/office/drawing/2015/10/21/chartex" xmlns:mc="http://schemas.openxmlformats.org/markup-compatibility/2006" xmlns:o="urn:schemas-microsoft-com:office:office" xmlns:r="http://schemas.openxmlformats.org/officeDocument/2006/relationships" xmlns:m="http://schemas.openxmlformats.org/officeDocument/2006/math" xmlns:v="urn:schemas-microsoft-com:vml" xmlns:wp14="http://schemas.microsoft.com/office/word/2010/wordprocessingDrawing" xmlns:wp="http://schemas.openxmlformats.org/drawingml/2006/wordprocessingDrawing" xmlns:w10="urn:schemas-microsoft-com:office:word" xmlns:w="http://schemas.openxmlformats.org/wordprocessingml/2006/main" xmlns:w14="http://schemas.microsoft.com/office/word/2010/wordml" xmlns:w15="http://schemas.microsoft.com/office/word/2012/wordml" xmlns:w16se="http://schemas.microsoft.com/office/word/2015/wordml/symex" xmlns:wpg="http://schemas.microsoft.com/office/word/2010/wordprocessingGroup" xmlns:wpi="http://schemas.microsoft.com/office/word/2010/wordprocessingInk" xmlns:wne="http://schemas.microsoft.com/office/word/2006/wordml" xmlns:wps="http://schemas.microsoft.com/office/word/2010/wordprocessingShape" mc:Ignorable="w14 w15 w16se wp14">
-  <w:abstractNum w:abstractNumId="0" w15:restartNumberingAfterBreak="0">
+<w:numbering xmlns:ve="http://schemas.openxmlformats.org/markup-compatibility/2006" xmlns:o="urn:schemas-microsoft-com:office:office" xmlns:r="http://schemas.openxmlformats.org/officeDocument/2006/relationships" xmlns:m="http://schemas.openxmlformats.org/officeDocument/2006/math" xmlns:v="urn:schemas-microsoft-com:vml" xmlns:wp="http://schemas.openxmlformats.org/drawingml/2006/wordprocessingDrawing" xmlns:w10="urn:schemas-microsoft-com:office:word" xmlns:w="http://schemas.openxmlformats.org/wordprocessingml/2006/main" xmlns:wne="http://schemas.microsoft.com/office/word/2006/wordml">
+  <w:abstractNum w:abstractNumId="0">
     <w:nsid w:val="09CF04E8"/>
     <w:multiLevelType w:val="multilevel"/>
     <w:tmpl w:val="E0E44DD8"/>
@@ -1475,7 +1569,7 @@
       </w:rPr>
     </w:lvl>
   </w:abstractNum>
-  <w:abstractNum w:abstractNumId="1" w15:restartNumberingAfterBreak="0">
+  <w:abstractNum w:abstractNumId="1">
     <w:nsid w:val="120E4F6E"/>
     <w:multiLevelType w:val="hybridMultilevel"/>
     <w:tmpl w:val="CCC8BC46"/>
@@ -1588,7 +1682,7 @@
       </w:rPr>
     </w:lvl>
   </w:abstractNum>
-  <w:abstractNum w:abstractNumId="2" w15:restartNumberingAfterBreak="0">
+  <w:abstractNum w:abstractNumId="2">
     <w:nsid w:val="25A31760"/>
     <w:multiLevelType w:val="multilevel"/>
     <w:tmpl w:val="FA10FF02"/>
@@ -1737,7 +1831,7 @@
       </w:rPr>
     </w:lvl>
   </w:abstractNum>
-  <w:abstractNum w:abstractNumId="3" w15:restartNumberingAfterBreak="0">
+  <w:abstractNum w:abstractNumId="3">
     <w:nsid w:val="31930A4F"/>
     <w:multiLevelType w:val="multilevel"/>
     <w:tmpl w:val="4CA0E3FE"/>
@@ -1886,7 +1980,7 @@
       </w:rPr>
     </w:lvl>
   </w:abstractNum>
-  <w:abstractNum w:abstractNumId="4" w15:restartNumberingAfterBreak="0">
+  <w:abstractNum w:abstractNumId="4">
     <w:nsid w:val="32825FA9"/>
     <w:multiLevelType w:val="multilevel"/>
     <w:tmpl w:val="639270D6"/>
@@ -2035,7 +2129,7 @@
       </w:rPr>
     </w:lvl>
   </w:abstractNum>
-  <w:abstractNum w:abstractNumId="5" w15:restartNumberingAfterBreak="0">
+  <w:abstractNum w:abstractNumId="5">
     <w:nsid w:val="37C6673C"/>
     <w:multiLevelType w:val="multilevel"/>
     <w:tmpl w:val="7754309A"/>
@@ -2148,7 +2242,7 @@
       </w:rPr>
     </w:lvl>
   </w:abstractNum>
-  <w:abstractNum w:abstractNumId="6" w15:restartNumberingAfterBreak="0">
+  <w:abstractNum w:abstractNumId="6">
     <w:nsid w:val="37D17E88"/>
     <w:multiLevelType w:val="multilevel"/>
     <w:tmpl w:val="EB4A21F6"/>
@@ -2297,7 +2391,7 @@
       </w:rPr>
     </w:lvl>
   </w:abstractNum>
-  <w:abstractNum w:abstractNumId="7" w15:restartNumberingAfterBreak="0">
+  <w:abstractNum w:abstractNumId="7">
     <w:nsid w:val="51171CCA"/>
     <w:multiLevelType w:val="multilevel"/>
     <w:tmpl w:val="379EF838"/>
@@ -2413,7 +2507,7 @@
       </w:rPr>
     </w:lvl>
   </w:abstractNum>
-  <w:abstractNum w:abstractNumId="8" w15:restartNumberingAfterBreak="0">
+  <w:abstractNum w:abstractNumId="8">
     <w:nsid w:val="7C6D3B1D"/>
     <w:multiLevelType w:val="multilevel"/>
     <w:tmpl w:val="1D7A5306"/>
@@ -2557,7 +2651,7 @@
 </file>
 
 <file path=word/styles.xml><?xml version="1.0" encoding="utf-8"?>
-<w:styles xmlns:mc="http://schemas.openxmlformats.org/markup-compatibility/2006" xmlns:r="http://schemas.openxmlformats.org/officeDocument/2006/relationships" xmlns:w="http://schemas.openxmlformats.org/wordprocessingml/2006/main" xmlns:w14="http://schemas.microsoft.com/office/word/2010/wordml" xmlns:w15="http://schemas.microsoft.com/office/word/2012/wordml" xmlns:w16se="http://schemas.microsoft.com/office/word/2015/wordml/symex" mc:Ignorable="w14 w15 w16se">
+<w:styles xmlns:r="http://schemas.openxmlformats.org/officeDocument/2006/relationships" xmlns:w="http://schemas.openxmlformats.org/wordprocessingml/2006/main">
   <w:docDefaults>
     <w:rPrDefault>
       <w:rPr>
@@ -2574,387 +2668,154 @@
       </w:pPr>
     </w:pPrDefault>
   </w:docDefaults>
-  <w:latentStyles w:defLockedState="0" w:defUIPriority="99" w:defSemiHidden="0" w:defUnhideWhenUsed="0" w:defQFormat="0" w:count="372">
-    <w:lsdException w:name="Normal" w:uiPriority="0" w:qFormat="1"/>
-    <w:lsdException w:name="heading 1" w:uiPriority="9" w:qFormat="1"/>
-    <w:lsdException w:name="heading 2" w:semiHidden="1" w:uiPriority="9" w:unhideWhenUsed="1" w:qFormat="1"/>
-    <w:lsdException w:name="heading 3" w:semiHidden="1" w:uiPriority="0" w:unhideWhenUsed="1" w:qFormat="1"/>
-    <w:lsdException w:name="heading 4" w:semiHidden="1" w:uiPriority="0" w:unhideWhenUsed="1" w:qFormat="1"/>
-    <w:lsdException w:name="heading 5" w:semiHidden="1" w:uiPriority="9" w:unhideWhenUsed="1" w:qFormat="1"/>
-    <w:lsdException w:name="heading 6" w:semiHidden="1" w:uiPriority="9" w:unhideWhenUsed="1" w:qFormat="1"/>
-    <w:lsdException w:name="heading 7" w:semiHidden="1" w:uiPriority="9" w:unhideWhenUsed="1" w:qFormat="1"/>
-    <w:lsdException w:name="heading 8" w:semiHidden="1" w:uiPriority="9" w:unhideWhenUsed="1" w:qFormat="1"/>
-    <w:lsdException w:name="heading 9" w:semiHidden="1" w:uiPriority="9" w:unhideWhenUsed="1" w:qFormat="1"/>
-    <w:lsdException w:name="index 1" w:semiHidden="1" w:unhideWhenUsed="1"/>
-    <w:lsdException w:name="index 2" w:semiHidden="1" w:unhideWhenUsed="1"/>
-    <w:lsdException w:name="index 3" w:semiHidden="1" w:unhideWhenUsed="1"/>
-    <w:lsdException w:name="index 4" w:semiHidden="1" w:unhideWhenUsed="1"/>
-    <w:lsdException w:name="index 5" w:semiHidden="1" w:unhideWhenUsed="1"/>
-    <w:lsdException w:name="index 6" w:semiHidden="1" w:unhideWhenUsed="1"/>
-    <w:lsdException w:name="index 7" w:semiHidden="1" w:unhideWhenUsed="1"/>
-    <w:lsdException w:name="index 8" w:semiHidden="1" w:unhideWhenUsed="1"/>
-    <w:lsdException w:name="index 9" w:semiHidden="1" w:unhideWhenUsed="1"/>
-    <w:lsdException w:name="toc 1" w:semiHidden="1" w:uiPriority="39" w:unhideWhenUsed="1"/>
-    <w:lsdException w:name="toc 2" w:semiHidden="1" w:uiPriority="39" w:unhideWhenUsed="1"/>
-    <w:lsdException w:name="toc 3" w:semiHidden="1" w:uiPriority="39" w:unhideWhenUsed="1"/>
-    <w:lsdException w:name="toc 4" w:semiHidden="1" w:uiPriority="39" w:unhideWhenUsed="1"/>
-    <w:lsdException w:name="toc 5" w:semiHidden="1" w:uiPriority="39" w:unhideWhenUsed="1"/>
-    <w:lsdException w:name="toc 6" w:semiHidden="1" w:uiPriority="39" w:unhideWhenUsed="1"/>
-    <w:lsdException w:name="toc 7" w:semiHidden="1" w:uiPriority="39" w:unhideWhenUsed="1"/>
-    <w:lsdException w:name="toc 8" w:semiHidden="1" w:uiPriority="39" w:unhideWhenUsed="1"/>
-    <w:lsdException w:name="toc 9" w:semiHidden="1" w:uiPriority="39" w:unhideWhenUsed="1"/>
-    <w:lsdException w:name="Normal Indent" w:semiHidden="1" w:unhideWhenUsed="1"/>
-    <w:lsdException w:name="footnote text" w:semiHidden="1" w:unhideWhenUsed="1"/>
-    <w:lsdException w:name="annotation text" w:semiHidden="1" w:unhideWhenUsed="1"/>
-    <w:lsdException w:name="header" w:semiHidden="1" w:unhideWhenUsed="1"/>
-    <w:lsdException w:name="footer" w:semiHidden="1" w:unhideWhenUsed="1"/>
-    <w:lsdException w:name="index heading" w:semiHidden="1" w:unhideWhenUsed="1"/>
-    <w:lsdException w:name="caption" w:semiHidden="1" w:uiPriority="35" w:unhideWhenUsed="1" w:qFormat="1"/>
-    <w:lsdException w:name="table of figures" w:semiHidden="1" w:unhideWhenUsed="1"/>
-    <w:lsdException w:name="envelope address" w:semiHidden="1" w:unhideWhenUsed="1"/>
-    <w:lsdException w:name="envelope return" w:semiHidden="1" w:unhideWhenUsed="1"/>
-    <w:lsdException w:name="footnote reference" w:semiHidden="1" w:unhideWhenUsed="1"/>
-    <w:lsdException w:name="annotation reference" w:semiHidden="1" w:unhideWhenUsed="1"/>
-    <w:lsdException w:name="line number" w:semiHidden="1" w:unhideWhenUsed="1"/>
-    <w:lsdException w:name="page number" w:semiHidden="1" w:unhideWhenUsed="1"/>
-    <w:lsdException w:name="endnote reference" w:semiHidden="1" w:unhideWhenUsed="1"/>
-    <w:lsdException w:name="endnote text" w:semiHidden="1" w:unhideWhenUsed="1"/>
-    <w:lsdException w:name="table of authorities" w:semiHidden="1" w:unhideWhenUsed="1"/>
-    <w:lsdException w:name="macro" w:semiHidden="1" w:unhideWhenUsed="1"/>
-    <w:lsdException w:name="toa heading" w:semiHidden="1" w:unhideWhenUsed="1"/>
-    <w:lsdException w:name="List" w:semiHidden="1" w:unhideWhenUsed="1"/>
-    <w:lsdException w:name="List Bullet" w:semiHidden="1" w:unhideWhenUsed="1"/>
-    <w:lsdException w:name="List Number" w:semiHidden="1" w:unhideWhenUsed="1"/>
-    <w:lsdException w:name="List 2" w:semiHidden="1" w:unhideWhenUsed="1"/>
-    <w:lsdException w:name="List 3" w:semiHidden="1" w:unhideWhenUsed="1"/>
-    <w:lsdException w:name="List 4" w:semiHidden="1" w:unhideWhenUsed="1"/>
-    <w:lsdException w:name="List 5" w:semiHidden="1" w:unhideWhenUsed="1"/>
-    <w:lsdException w:name="List Bullet 2" w:semiHidden="1" w:unhideWhenUsed="1"/>
-    <w:lsdException w:name="List Bullet 3" w:semiHidden="1" w:unhideWhenUsed="1"/>
-    <w:lsdException w:name="List Bullet 4" w:semiHidden="1" w:unhideWhenUsed="1"/>
-    <w:lsdException w:name="List Bullet 5" w:semiHidden="1" w:unhideWhenUsed="1"/>
-    <w:lsdException w:name="List Number 2" w:semiHidden="1" w:unhideWhenUsed="1"/>
-    <w:lsdException w:name="List Number 3" w:semiHidden="1" w:unhideWhenUsed="1"/>
-    <w:lsdException w:name="List Number 4" w:semiHidden="1" w:unhideWhenUsed="1"/>
-    <w:lsdException w:name="List Number 5" w:semiHidden="1" w:unhideWhenUsed="1"/>
-    <w:lsdException w:name="Title" w:uiPriority="10" w:qFormat="1"/>
-    <w:lsdException w:name="Closing" w:semiHidden="1" w:unhideWhenUsed="1"/>
-    <w:lsdException w:name="Signature" w:semiHidden="1" w:unhideWhenUsed="1"/>
-    <w:lsdException w:name="Default Paragraph Font" w:semiHidden="1" w:uiPriority="1" w:unhideWhenUsed="1"/>
-    <w:lsdException w:name="Body Text" w:semiHidden="1" w:unhideWhenUsed="1"/>
-    <w:lsdException w:name="Body Text Indent" w:semiHidden="1" w:unhideWhenUsed="1"/>
-    <w:lsdException w:name="List Continue" w:semiHidden="1" w:unhideWhenUsed="1"/>
-    <w:lsdException w:name="List Continue 2" w:semiHidden="1" w:unhideWhenUsed="1"/>
-    <w:lsdException w:name="List Continue 3" w:semiHidden="1" w:unhideWhenUsed="1"/>
-    <w:lsdException w:name="List Continue 4" w:semiHidden="1" w:unhideWhenUsed="1"/>
-    <w:lsdException w:name="List Continue 5" w:semiHidden="1" w:unhideWhenUsed="1"/>
-    <w:lsdException w:name="Message Header" w:semiHidden="1" w:unhideWhenUsed="1"/>
-    <w:lsdException w:name="Subtitle" w:uiPriority="11" w:qFormat="1"/>
-    <w:lsdException w:name="Salutation" w:semiHidden="1" w:unhideWhenUsed="1"/>
-    <w:lsdException w:name="Date" w:semiHidden="1" w:unhideWhenUsed="1"/>
-    <w:lsdException w:name="Body Text First Indent" w:semiHidden="1" w:unhideWhenUsed="1"/>
-    <w:lsdException w:name="Body Text First Indent 2" w:semiHidden="1" w:unhideWhenUsed="1"/>
-    <w:lsdException w:name="Note Heading" w:semiHidden="1" w:unhideWhenUsed="1"/>
-    <w:lsdException w:name="Body Text 2" w:semiHidden="1" w:unhideWhenUsed="1"/>
-    <w:lsdException w:name="Body Text 3" w:semiHidden="1" w:unhideWhenUsed="1"/>
-    <w:lsdException w:name="Body Text Indent 2" w:semiHidden="1" w:unhideWhenUsed="1"/>
-    <w:lsdException w:name="Body Text Indent 3" w:semiHidden="1" w:unhideWhenUsed="1"/>
-    <w:lsdException w:name="Block Text" w:semiHidden="1" w:unhideWhenUsed="1"/>
-    <w:lsdException w:name="Hyperlink" w:semiHidden="1" w:unhideWhenUsed="1"/>
-    <w:lsdException w:name="FollowedHyperlink" w:semiHidden="1" w:unhideWhenUsed="1"/>
-    <w:lsdException w:name="Strong" w:uiPriority="22" w:qFormat="1"/>
-    <w:lsdException w:name="Emphasis" w:uiPriority="20" w:qFormat="1"/>
-    <w:lsdException w:name="Document Map" w:semiHidden="1" w:unhideWhenUsed="1"/>
-    <w:lsdException w:name="Plain Text" w:semiHidden="1" w:unhideWhenUsed="1"/>
-    <w:lsdException w:name="E-mail Signature" w:semiHidden="1" w:unhideWhenUsed="1"/>
-    <w:lsdException w:name="HTML Top of Form" w:semiHidden="1" w:unhideWhenUsed="1"/>
-    <w:lsdException w:name="HTML Bottom of Form" w:semiHidden="1" w:unhideWhenUsed="1"/>
-    <w:lsdException w:name="Normal (Web)" w:semiHidden="1" w:unhideWhenUsed="1"/>
-    <w:lsdException w:name="HTML Acronym" w:semiHidden="1" w:unhideWhenUsed="1"/>
-    <w:lsdException w:name="HTML Address" w:semiHidden="1" w:unhideWhenUsed="1"/>
-    <w:lsdException w:name="HTML Cite" w:semiHidden="1" w:unhideWhenUsed="1"/>
-    <w:lsdException w:name="HTML Code" w:semiHidden="1" w:unhideWhenUsed="1"/>
-    <w:lsdException w:name="HTML Definition" w:semiHidden="1" w:unhideWhenUsed="1"/>
-    <w:lsdException w:name="HTML Keyboard" w:semiHidden="1" w:unhideWhenUsed="1"/>
-    <w:lsdException w:name="HTML Preformatted" w:semiHidden="1" w:unhideWhenUsed="1"/>
-    <w:lsdException w:name="HTML Sample" w:semiHidden="1" w:unhideWhenUsed="1"/>
-    <w:lsdException w:name="HTML Typewriter" w:semiHidden="1" w:unhideWhenUsed="1"/>
-    <w:lsdException w:name="HTML Variable" w:semiHidden="1" w:unhideWhenUsed="1"/>
-    <w:lsdException w:name="Normal Table" w:semiHidden="1" w:unhideWhenUsed="1"/>
-    <w:lsdException w:name="annotation subject" w:semiHidden="1" w:unhideWhenUsed="1"/>
-    <w:lsdException w:name="No List" w:semiHidden="1" w:unhideWhenUsed="1"/>
-    <w:lsdException w:name="Outline List 1" w:semiHidden="1" w:unhideWhenUsed="1"/>
-    <w:lsdException w:name="Outline List 2" w:semiHidden="1" w:unhideWhenUsed="1"/>
-    <w:lsdException w:name="Outline List 3" w:semiHidden="1" w:unhideWhenUsed="1"/>
-    <w:lsdException w:name="Table Simple 1" w:semiHidden="1" w:unhideWhenUsed="1"/>
-    <w:lsdException w:name="Table Simple 2" w:semiHidden="1" w:unhideWhenUsed="1"/>
-    <w:lsdException w:name="Table Simple 3" w:semiHidden="1" w:unhideWhenUsed="1"/>
-    <w:lsdException w:name="Table Classic 1" w:semiHidden="1" w:unhideWhenUsed="1"/>
-    <w:lsdException w:name="Table Classic 2" w:semiHidden="1" w:unhideWhenUsed="1"/>
-    <w:lsdException w:name="Table Classic 3" w:semiHidden="1" w:unhideWhenUsed="1"/>
-    <w:lsdException w:name="Table Classic 4" w:semiHidden="1" w:unhideWhenUsed="1"/>
-    <w:lsdException w:name="Table Colorful 1" w:semiHidden="1" w:unhideWhenUsed="1"/>
-    <w:lsdException w:name="Table Colorful 2" w:semiHidden="1" w:unhideWhenUsed="1"/>
-    <w:lsdException w:name="Table Colorful 3" w:semiHidden="1" w:unhideWhenUsed="1"/>
-    <w:lsdException w:name="Table Columns 1" w:semiHidden="1" w:unhideWhenUsed="1"/>
-    <w:lsdException w:name="Table Columns 2" w:semiHidden="1" w:unhideWhenUsed="1"/>
-    <w:lsdException w:name="Table Columns 3" w:semiHidden="1" w:unhideWhenUsed="1"/>
-    <w:lsdException w:name="Table Columns 4" w:semiHidden="1" w:unhideWhenUsed="1"/>
-    <w:lsdException w:name="Table Columns 5" w:semiHidden="1" w:unhideWhenUsed="1"/>
-    <w:lsdException w:name="Table Grid 1" w:semiHidden="1" w:unhideWhenUsed="1"/>
-    <w:lsdException w:name="Table Grid 2" w:semiHidden="1" w:unhideWhenUsed="1"/>
-    <w:lsdException w:name="Table Grid 3" w:semiHidden="1" w:unhideWhenUsed="1"/>
-    <w:lsdException w:name="Table Grid 4" w:semiHidden="1" w:unhideWhenUsed="1"/>
-    <w:lsdException w:name="Table Grid 5" w:semiHidden="1" w:unhideWhenUsed="1"/>
-    <w:lsdException w:name="Table Grid 6" w:semiHidden="1" w:unhideWhenUsed="1"/>
-    <w:lsdException w:name="Table Grid 7" w:semiHidden="1" w:unhideWhenUsed="1"/>
-    <w:lsdException w:name="Table Grid 8" w:semiHidden="1" w:unhideWhenUsed="1"/>
-    <w:lsdException w:name="Table List 1" w:semiHidden="1" w:unhideWhenUsed="1"/>
-    <w:lsdException w:name="Table List 2" w:semiHidden="1" w:unhideWhenUsed="1"/>
-    <w:lsdException w:name="Table List 3" w:semiHidden="1" w:unhideWhenUsed="1"/>
-    <w:lsdException w:name="Table List 4" w:semiHidden="1" w:unhideWhenUsed="1"/>
-    <w:lsdException w:name="Table List 5" w:semiHidden="1" w:unhideWhenUsed="1"/>
-    <w:lsdException w:name="Table List 6" w:semiHidden="1" w:unhideWhenUsed="1"/>
-    <w:lsdException w:name="Table List 7" w:semiHidden="1" w:unhideWhenUsed="1"/>
-    <w:lsdException w:name="Table List 8" w:semiHidden="1" w:unhideWhenUsed="1"/>
-    <w:lsdException w:name="Table 3D effects 1" w:semiHidden="1" w:unhideWhenUsed="1"/>
-    <w:lsdException w:name="Table 3D effects 2" w:semiHidden="1" w:unhideWhenUsed="1"/>
-    <w:lsdException w:name="Table 3D effects 3" w:semiHidden="1" w:unhideWhenUsed="1"/>
-    <w:lsdException w:name="Table Contemporary" w:semiHidden="1" w:unhideWhenUsed="1"/>
-    <w:lsdException w:name="Table Elegant" w:semiHidden="1" w:unhideWhenUsed="1"/>
-    <w:lsdException w:name="Table Professional" w:semiHidden="1" w:unhideWhenUsed="1"/>
-    <w:lsdException w:name="Table Subtle 1" w:semiHidden="1" w:unhideWhenUsed="1"/>
-    <w:lsdException w:name="Table Subtle 2" w:semiHidden="1" w:unhideWhenUsed="1"/>
-    <w:lsdException w:name="Table Web 1" w:semiHidden="1" w:unhideWhenUsed="1"/>
-    <w:lsdException w:name="Table Web 2" w:semiHidden="1" w:unhideWhenUsed="1"/>
-    <w:lsdException w:name="Table Web 3" w:semiHidden="1" w:unhideWhenUsed="1"/>
-    <w:lsdException w:name="Balloon Text" w:semiHidden="1" w:unhideWhenUsed="1"/>
-    <w:lsdException w:name="Table Grid" w:uiPriority="39"/>
-    <w:lsdException w:name="Table Theme" w:semiHidden="1" w:unhideWhenUsed="1"/>
-    <w:lsdException w:name="Placeholder Text" w:semiHidden="1"/>
-    <w:lsdException w:name="No Spacing" w:uiPriority="1" w:qFormat="1"/>
-    <w:lsdException w:name="Light Shading" w:uiPriority="60"/>
-    <w:lsdException w:name="Light List" w:uiPriority="61"/>
-    <w:lsdException w:name="Light Grid" w:uiPriority="62"/>
-    <w:lsdException w:name="Medium Shading 1" w:uiPriority="63"/>
-    <w:lsdException w:name="Medium Shading 2" w:uiPriority="64"/>
-    <w:lsdException w:name="Medium List 1" w:uiPriority="65"/>
-    <w:lsdException w:name="Medium List 2" w:uiPriority="66"/>
-    <w:lsdException w:name="Medium Grid 1" w:uiPriority="67"/>
-    <w:lsdException w:name="Medium Grid 2" w:uiPriority="68"/>
-    <w:lsdException w:name="Medium Grid 3" w:uiPriority="69"/>
-    <w:lsdException w:name="Dark List" w:uiPriority="70"/>
-    <w:lsdException w:name="Colorful Shading" w:uiPriority="71"/>
-    <w:lsdException w:name="Colorful List" w:uiPriority="72"/>
-    <w:lsdException w:name="Colorful Grid" w:uiPriority="73"/>
-    <w:lsdException w:name="Light Shading Accent 1" w:uiPriority="60"/>
-    <w:lsdException w:name="Light List Accent 1" w:uiPriority="61"/>
-    <w:lsdException w:name="Light Grid Accent 1" w:uiPriority="62"/>
-    <w:lsdException w:name="Medium Shading 1 Accent 1" w:uiPriority="63"/>
-    <w:lsdException w:name="Medium Shading 2 Accent 1" w:uiPriority="64"/>
-    <w:lsdException w:name="Medium List 1 Accent 1" w:uiPriority="65"/>
-    <w:lsdException w:name="Revision" w:semiHidden="1"/>
-    <w:lsdException w:name="List Paragraph" w:uiPriority="34" w:qFormat="1"/>
-    <w:lsdException w:name="Quote" w:uiPriority="29" w:qFormat="1"/>
-    <w:lsdException w:name="Intense Quote" w:uiPriority="30" w:qFormat="1"/>
-    <w:lsdException w:name="Medium List 2 Accent 1" w:uiPriority="66"/>
-    <w:lsdException w:name="Medium Grid 1 Accent 1" w:uiPriority="67"/>
-    <w:lsdException w:name="Medium Grid 2 Accent 1" w:uiPriority="68"/>
-    <w:lsdException w:name="Medium Grid 3 Accent 1" w:uiPriority="69"/>
-    <w:lsdException w:name="Dark List Accent 1" w:uiPriority="70"/>
-    <w:lsdException w:name="Colorful Shading Accent 1" w:uiPriority="71"/>
-    <w:lsdException w:name="Colorful List Accent 1" w:uiPriority="72"/>
-    <w:lsdException w:name="Colorful Grid Accent 1" w:uiPriority="73"/>
-    <w:lsdException w:name="Light Shading Accent 2" w:uiPriority="60"/>
-    <w:lsdException w:name="Light List Accent 2" w:uiPriority="61"/>
-    <w:lsdException w:name="Light Grid Accent 2" w:uiPriority="62"/>
-    <w:lsdException w:name="Medium Shading 1 Accent 2" w:uiPriority="63"/>
-    <w:lsdException w:name="Medium Shading 2 Accent 2" w:uiPriority="64"/>
-    <w:lsdException w:name="Medium List 1 Accent 2" w:uiPriority="65"/>
-    <w:lsdException w:name="Medium List 2 Accent 2" w:uiPriority="66"/>
-    <w:lsdException w:name="Medium Grid 1 Accent 2" w:uiPriority="67"/>
-    <w:lsdException w:name="Medium Grid 2 Accent 2" w:uiPriority="68"/>
-    <w:lsdException w:name="Medium Grid 3 Accent 2" w:uiPriority="69"/>
-    <w:lsdException w:name="Dark List Accent 2" w:uiPriority="70"/>
-    <w:lsdException w:name="Colorful Shading Accent 2" w:uiPriority="71"/>
-    <w:lsdException w:name="Colorful List Accent 2" w:uiPriority="72"/>
-    <w:lsdException w:name="Colorful Grid Accent 2" w:uiPriority="73"/>
-    <w:lsdException w:name="Light Shading Accent 3" w:uiPriority="60"/>
-    <w:lsdException w:name="Light List Accent 3" w:uiPriority="61"/>
-    <w:lsdException w:name="Light Grid Accent 3" w:uiPriority="62"/>
-    <w:lsdException w:name="Medium Shading 1 Accent 3" w:uiPriority="63"/>
-    <w:lsdException w:name="Medium Shading 2 Accent 3" w:uiPriority="64"/>
-    <w:lsdException w:name="Medium List 1 Accent 3" w:uiPriority="65"/>
-    <w:lsdException w:name="Medium List 2 Accent 3" w:uiPriority="66"/>
-    <w:lsdException w:name="Medium Grid 1 Accent 3" w:uiPriority="67"/>
-    <w:lsdException w:name="Medium Grid 2 Accent 3" w:uiPriority="68"/>
-    <w:lsdException w:name="Medium Grid 3 Accent 3" w:uiPriority="69"/>
-    <w:lsdException w:name="Dark List Accent 3" w:uiPriority="70"/>
-    <w:lsdException w:name="Colorful Shading Accent 3" w:uiPriority="71"/>
-    <w:lsdException w:name="Colorful List Accent 3" w:uiPriority="72"/>
-    <w:lsdException w:name="Colorful Grid Accent 3" w:uiPriority="73"/>
-    <w:lsdException w:name="Light Shading Accent 4" w:uiPriority="60"/>
-    <w:lsdException w:name="Light List Accent 4" w:uiPriority="61"/>
-    <w:lsdException w:name="Light Grid Accent 4" w:uiPriority="62"/>
-    <w:lsdException w:name="Medium Shading 1 Accent 4" w:uiPriority="63"/>
-    <w:lsdException w:name="Medium Shading 2 Accent 4" w:uiPriority="64"/>
-    <w:lsdException w:name="Medium List 1 Accent 4" w:uiPriority="65"/>
-    <w:lsdException w:name="Medium List 2 Accent 4" w:uiPriority="66"/>
-    <w:lsdException w:name="Medium Grid 1 Accent 4" w:uiPriority="67"/>
-    <w:lsdException w:name="Medium Grid 2 Accent 4" w:uiPriority="68"/>
-    <w:lsdException w:name="Medium Grid 3 Accent 4" w:uiPriority="69"/>
-    <w:lsdException w:name="Dark List Accent 4" w:uiPriority="70"/>
-    <w:lsdException w:name="Colorful Shading Accent 4" w:uiPriority="71"/>
-    <w:lsdException w:name="Colorful List Accent 4" w:uiPriority="72"/>
-    <w:lsdException w:name="Colorful Grid Accent 4" w:uiPriority="73"/>
-    <w:lsdException w:name="Light Shading Accent 5" w:uiPriority="60"/>
-    <w:lsdException w:name="Light List Accent 5" w:uiPriority="61"/>
-    <w:lsdException w:name="Light Grid Accent 5" w:uiPriority="62"/>
-    <w:lsdException w:name="Medium Shading 1 Accent 5" w:uiPriority="63"/>
-    <w:lsdException w:name="Medium Shading 2 Accent 5" w:uiPriority="64"/>
-    <w:lsdException w:name="Medium List 1 Accent 5" w:uiPriority="65"/>
-    <w:lsdException w:name="Medium List 2 Accent 5" w:uiPriority="66"/>
-    <w:lsdException w:name="Medium Grid 1 Accent 5" w:uiPriority="67"/>
-    <w:lsdException w:name="Medium Grid 2 Accent 5" w:uiPriority="68"/>
-    <w:lsdException w:name="Medium Grid 3 Accent 5" w:uiPriority="69"/>
-    <w:lsdException w:name="Dark List Accent 5" w:uiPriority="70"/>
-    <w:lsdException w:name="Colorful Shading Accent 5" w:uiPriority="71"/>
-    <w:lsdException w:name="Colorful List Accent 5" w:uiPriority="72"/>
-    <w:lsdException w:name="Colorful Grid Accent 5" w:uiPriority="73"/>
-    <w:lsdException w:name="Light Shading Accent 6" w:uiPriority="60"/>
-    <w:lsdException w:name="Light List Accent 6" w:uiPriority="61"/>
-    <w:lsdException w:name="Light Grid Accent 6" w:uiPriority="62"/>
-    <w:lsdException w:name="Medium Shading 1 Accent 6" w:uiPriority="63"/>
-    <w:lsdException w:name="Medium Shading 2 Accent 6" w:uiPriority="64"/>
-    <w:lsdException w:name="Medium List 1 Accent 6" w:uiPriority="65"/>
-    <w:lsdException w:name="Medium List 2 Accent 6" w:uiPriority="66"/>
-    <w:lsdException w:name="Medium Grid 1 Accent 6" w:uiPriority="67"/>
-    <w:lsdException w:name="Medium Grid 2 Accent 6" w:uiPriority="68"/>
-    <w:lsdException w:name="Medium Grid 3 Accent 6" w:uiPriority="69"/>
-    <w:lsdException w:name="Dark List Accent 6" w:uiPriority="70"/>
-    <w:lsdException w:name="Colorful Shading Accent 6" w:uiPriority="71"/>
-    <w:lsdException w:name="Colorful List Accent 6" w:uiPriority="72"/>
-    <w:lsdException w:name="Colorful Grid Accent 6" w:uiPriority="73"/>
-    <w:lsdException w:name="Subtle Emphasis" w:uiPriority="19" w:qFormat="1"/>
-    <w:lsdException w:name="Intense Emphasis" w:uiPriority="21" w:qFormat="1"/>
-    <w:lsdException w:name="Subtle Reference" w:uiPriority="31" w:qFormat="1"/>
-    <w:lsdException w:name="Intense Reference" w:uiPriority="32" w:qFormat="1"/>
-    <w:lsdException w:name="Book Title" w:uiPriority="33" w:qFormat="1"/>
-    <w:lsdException w:name="Bibliography" w:semiHidden="1" w:uiPriority="37" w:unhideWhenUsed="1"/>
-    <w:lsdException w:name="TOC Heading" w:semiHidden="1" w:uiPriority="39" w:unhideWhenUsed="1" w:qFormat="1"/>
-    <w:lsdException w:name="Plain Table 1" w:uiPriority="41"/>
-    <w:lsdException w:name="Plain Table 2" w:uiPriority="42"/>
-    <w:lsdException w:name="Plain Table 3" w:uiPriority="43"/>
-    <w:lsdException w:name="Plain Table 4" w:uiPriority="44"/>
-    <w:lsdException w:name="Plain Table 5" w:uiPriority="45"/>
-    <w:lsdException w:name="Grid Table Light" w:uiPriority="40"/>
-    <w:lsdException w:name="Grid Table 1 Light" w:uiPriority="46"/>
-    <w:lsdException w:name="Grid Table 2" w:uiPriority="47"/>
-    <w:lsdException w:name="Grid Table 3" w:uiPriority="48"/>
-    <w:lsdException w:name="Grid Table 4" w:uiPriority="49"/>
-    <w:lsdException w:name="Grid Table 5 Dark" w:uiPriority="50"/>
-    <w:lsdException w:name="Grid Table 6 Colorful" w:uiPriority="51"/>
-    <w:lsdException w:name="Grid Table 7 Colorful" w:uiPriority="52"/>
-    <w:lsdException w:name="Grid Table 1 Light Accent 1" w:uiPriority="46"/>
-    <w:lsdException w:name="Grid Table 2 Accent 1" w:uiPriority="47"/>
-    <w:lsdException w:name="Grid Table 3 Accent 1" w:uiPriority="48"/>
-    <w:lsdException w:name="Grid Table 4 Accent 1" w:uiPriority="49"/>
-    <w:lsdException w:name="Grid Table 5 Dark Accent 1" w:uiPriority="50"/>
-    <w:lsdException w:name="Grid Table 6 Colorful Accent 1" w:uiPriority="51"/>
-    <w:lsdException w:name="Grid Table 7 Colorful Accent 1" w:uiPriority="52"/>
-    <w:lsdException w:name="Grid Table 1 Light Accent 2" w:uiPriority="46"/>
-    <w:lsdException w:name="Grid Table 2 Accent 2" w:uiPriority="47"/>
-    <w:lsdException w:name="Grid Table 3 Accent 2" w:uiPriority="48"/>
-    <w:lsdException w:name="Grid Table 4 Accent 2" w:uiPriority="49"/>
-    <w:lsdException w:name="Grid Table 5 Dark Accent 2" w:uiPriority="50"/>
-    <w:lsdException w:name="Grid Table 6 Colorful Accent 2" w:uiPriority="51"/>
-    <w:lsdException w:name="Grid Table 7 Colorful Accent 2" w:uiPriority="52"/>
-    <w:lsdException w:name="Grid Table 1 Light Accent 3" w:uiPriority="46"/>
-    <w:lsdException w:name="Grid Table 2 Accent 3" w:uiPriority="47"/>
-    <w:lsdException w:name="Grid Table 3 Accent 3" w:uiPriority="48"/>
-    <w:lsdException w:name="Grid Table 4 Accent 3" w:uiPriority="49"/>
-    <w:lsdException w:name="Grid Table 5 Dark Accent 3" w:uiPriority="50"/>
-    <w:lsdException w:name="Grid Table 6 Colorful Accent 3" w:uiPriority="51"/>
-    <w:lsdException w:name="Grid Table 7 Colorful Accent 3" w:uiPriority="52"/>
-    <w:lsdException w:name="Grid Table 1 Light Accent 4" w:uiPriority="46"/>
-    <w:lsdException w:name="Grid Table 2 Accent 4" w:uiPriority="47"/>
-    <w:lsdException w:name="Grid Table 3 Accent 4" w:uiPriority="48"/>
-    <w:lsdException w:name="Grid Table 4 Accent 4" w:uiPriority="49"/>
-    <w:lsdException w:name="Grid Table 5 Dark Accent 4" w:uiPriority="50"/>
-    <w:lsdException w:name="Grid Table 6 Colorful Accent 4" w:uiPriority="51"/>
-    <w:lsdException w:name="Grid Table 7 Colorful Accent 4" w:uiPriority="52"/>
-    <w:lsdException w:name="Grid Table 1 Light Accent 5" w:uiPriority="46"/>
-    <w:lsdException w:name="Grid Table 2 Accent 5" w:uiPriority="47"/>
-    <w:lsdException w:name="Grid Table 3 Accent 5" w:uiPriority="48"/>
-    <w:lsdException w:name="Grid Table 4 Accent 5" w:uiPriority="49"/>
-    <w:lsdException w:name="Grid Table 5 Dark Accent 5" w:uiPriority="50"/>
-    <w:lsdException w:name="Grid Table 6 Colorful Accent 5" w:uiPriority="51"/>
-    <w:lsdException w:name="Grid Table 7 Colorful Accent 5" w:uiPriority="52"/>
-    <w:lsdException w:name="Grid Table 1 Light Accent 6" w:uiPriority="46"/>
-    <w:lsdException w:name="Grid Table 2 Accent 6" w:uiPriority="47"/>
-    <w:lsdException w:name="Grid Table 3 Accent 6" w:uiPriority="48"/>
-    <w:lsdException w:name="Grid Table 4 Accent 6" w:uiPriority="49"/>
-    <w:lsdException w:name="Grid Table 5 Dark Accent 6" w:uiPriority="50"/>
-    <w:lsdException w:name="Grid Table 6 Colorful Accent 6" w:uiPriority="51"/>
-    <w:lsdException w:name="Grid Table 7 Colorful Accent 6" w:uiPriority="52"/>
-    <w:lsdException w:name="List Table 1 Light" w:uiPriority="46"/>
-    <w:lsdException w:name="List Table 2" w:uiPriority="47"/>
-    <w:lsdException w:name="List Table 3" w:uiPriority="48"/>
-    <w:lsdException w:name="List Table 4" w:uiPriority="49"/>
-    <w:lsdException w:name="List Table 5 Dark" w:uiPriority="50"/>
-    <w:lsdException w:name="List Table 6 Colorful" w:uiPriority="51"/>
-    <w:lsdException w:name="List Table 7 Colorful" w:uiPriority="52"/>
-    <w:lsdException w:name="List Table 1 Light Accent 1" w:uiPriority="46"/>
-    <w:lsdException w:name="List Table 2 Accent 1" w:uiPriority="47"/>
-    <w:lsdException w:name="List Table 3 Accent 1" w:uiPriority="48"/>
-    <w:lsdException w:name="List Table 4 Accent 1" w:uiPriority="49"/>
-    <w:lsdException w:name="List Table 5 Dark Accent 1" w:uiPriority="50"/>
-    <w:lsdException w:name="List Table 6 Colorful Accent 1" w:uiPriority="51"/>
-    <w:lsdException w:name="List Table 7 Colorful Accent 1" w:uiPriority="52"/>
-    <w:lsdException w:name="List Table 1 Light Accent 2" w:uiPriority="46"/>
-    <w:lsdException w:name="List Table 2 Accent 2" w:uiPriority="47"/>
-    <w:lsdException w:name="List Table 3 Accent 2" w:uiPriority="48"/>
-    <w:lsdException w:name="List Table 4 Accent 2" w:uiPriority="49"/>
-    <w:lsdException w:name="List Table 5 Dark Accent 2" w:uiPriority="50"/>
-    <w:lsdException w:name="List Table 6 Colorful Accent 2" w:uiPriority="51"/>
-    <w:lsdException w:name="List Table 7 Colorful Accent 2" w:uiPriority="52"/>
-    <w:lsdException w:name="List Table 1 Light Accent 3" w:uiPriority="46"/>
-    <w:lsdException w:name="List Table 2 Accent 3" w:uiPriority="47"/>
-    <w:lsdException w:name="List Table 3 Accent 3" w:uiPriority="48"/>
-    <w:lsdException w:name="List Table 4 Accent 3" w:uiPriority="49"/>
-    <w:lsdException w:name="List Table 5 Dark Accent 3" w:uiPriority="50"/>
-    <w:lsdException w:name="List Table 6 Colorful Accent 3" w:uiPriority="51"/>
-    <w:lsdException w:name="List Table 7 Colorful Accent 3" w:uiPriority="52"/>
-    <w:lsdException w:name="List Table 1 Light Accent 4" w:uiPriority="46"/>
-    <w:lsdException w:name="List Table 2 Accent 4" w:uiPriority="47"/>
-    <w:lsdException w:name="List Table 3 Accent 4" w:uiPriority="48"/>
-    <w:lsdException w:name="List Table 4 Accent 4" w:uiPriority="49"/>
-    <w:lsdException w:name="List Table 5 Dark Accent 4" w:uiPriority="50"/>
-    <w:lsdException w:name="List Table 6 Colorful Accent 4" w:uiPriority="51"/>
-    <w:lsdException w:name="List Table 7 Colorful Accent 4" w:uiPriority="52"/>
-    <w:lsdException w:name="List Table 1 Light Accent 5" w:uiPriority="46"/>
-    <w:lsdException w:name="List Table 2 Accent 5" w:uiPriority="47"/>
-    <w:lsdException w:name="List Table 3 Accent 5" w:uiPriority="48"/>
-    <w:lsdException w:name="List Table 4 Accent 5" w:uiPriority="49"/>
-    <w:lsdException w:name="List Table 5 Dark Accent 5" w:uiPriority="50"/>
-    <w:lsdException w:name="List Table 6 Colorful Accent 5" w:uiPriority="51"/>
-    <w:lsdException w:name="List Table 7 Colorful Accent 5" w:uiPriority="52"/>
-    <w:lsdException w:name="List Table 1 Light Accent 6" w:uiPriority="46"/>
-    <w:lsdException w:name="List Table 2 Accent 6" w:uiPriority="47"/>
-    <w:lsdException w:name="List Table 3 Accent 6" w:uiPriority="48"/>
-    <w:lsdException w:name="List Table 4 Accent 6" w:uiPriority="49"/>
-    <w:lsdException w:name="List Table 5 Dark Accent 6" w:uiPriority="50"/>
-    <w:lsdException w:name="List Table 6 Colorful Accent 6" w:uiPriority="51"/>
-    <w:lsdException w:name="List Table 7 Colorful Accent 6" w:uiPriority="52"/>
-    <w:lsdException w:name="Mention" w:semiHidden="1" w:unhideWhenUsed="1"/>
+  <w:latentStyles w:defLockedState="0" w:defUIPriority="99" w:defSemiHidden="1" w:defUnhideWhenUsed="1" w:defQFormat="0" w:count="267">
+    <w:lsdException w:name="Normal" w:semiHidden="0" w:uiPriority="0" w:unhideWhenUsed="0" w:qFormat="1"/>
+    <w:lsdException w:name="heading 1" w:semiHidden="0" w:uiPriority="9" w:unhideWhenUsed="0" w:qFormat="1"/>
+    <w:lsdException w:name="heading 2" w:uiPriority="9" w:qFormat="1"/>
+    <w:lsdException w:name="heading 3" w:uiPriority="0" w:qFormat="1"/>
+    <w:lsdException w:name="heading 4" w:uiPriority="0" w:qFormat="1"/>
+    <w:lsdException w:name="heading 5" w:uiPriority="9" w:qFormat="1"/>
+    <w:lsdException w:name="heading 6" w:uiPriority="9" w:qFormat="1"/>
+    <w:lsdException w:name="heading 7" w:uiPriority="9" w:qFormat="1"/>
+    <w:lsdException w:name="heading 8" w:uiPriority="9" w:qFormat="1"/>
+    <w:lsdException w:name="heading 9" w:uiPriority="9" w:qFormat="1"/>
+    <w:lsdException w:name="toc 1" w:uiPriority="39"/>
+    <w:lsdException w:name="toc 2" w:uiPriority="39"/>
+    <w:lsdException w:name="toc 3" w:uiPriority="39"/>
+    <w:lsdException w:name="toc 4" w:uiPriority="39"/>
+    <w:lsdException w:name="toc 5" w:uiPriority="39"/>
+    <w:lsdException w:name="toc 6" w:uiPriority="39"/>
+    <w:lsdException w:name="toc 7" w:uiPriority="39"/>
+    <w:lsdException w:name="toc 8" w:uiPriority="39"/>
+    <w:lsdException w:name="toc 9" w:uiPriority="39"/>
+    <w:lsdException w:name="caption" w:uiPriority="35" w:qFormat="1"/>
+    <w:lsdException w:name="Title" w:semiHidden="0" w:uiPriority="10" w:unhideWhenUsed="0" w:qFormat="1"/>
+    <w:lsdException w:name="Default Paragraph Font" w:uiPriority="1"/>
+    <w:lsdException w:name="Subtitle" w:semiHidden="0" w:uiPriority="11" w:unhideWhenUsed="0" w:qFormat="1"/>
+    <w:lsdException w:name="Strong" w:semiHidden="0" w:uiPriority="22" w:unhideWhenUsed="0" w:qFormat="1"/>
+    <w:lsdException w:name="Emphasis" w:semiHidden="0" w:uiPriority="20" w:unhideWhenUsed="0" w:qFormat="1"/>
+    <w:lsdException w:name="Table Grid" w:semiHidden="0" w:uiPriority="39" w:unhideWhenUsed="0"/>
+    <w:lsdException w:name="Placeholder Text" w:unhideWhenUsed="0"/>
+    <w:lsdException w:name="No Spacing" w:semiHidden="0" w:uiPriority="1" w:unhideWhenUsed="0" w:qFormat="1"/>
+    <w:lsdException w:name="Light Shading" w:semiHidden="0" w:uiPriority="60" w:unhideWhenUsed="0"/>
+    <w:lsdException w:name="Light List" w:semiHidden="0" w:uiPriority="61" w:unhideWhenUsed="0"/>
+    <w:lsdException w:name="Light Grid" w:semiHidden="0" w:uiPriority="62" w:unhideWhenUsed="0"/>
+    <w:lsdException w:name="Medium Shading 1" w:semiHidden="0" w:uiPriority="63" w:unhideWhenUsed="0"/>
+    <w:lsdException w:name="Medium Shading 2" w:semiHidden="0" w:uiPriority="64" w:unhideWhenUsed="0"/>
+    <w:lsdException w:name="Medium List 1" w:semiHidden="0" w:uiPriority="65" w:unhideWhenUsed="0"/>
+    <w:lsdException w:name="Medium List 2" w:semiHidden="0" w:uiPriority="66" w:unhideWhenUsed="0"/>
+    <w:lsdException w:name="Medium Grid 1" w:semiHidden="0" w:uiPriority="67" w:unhideWhenUsed="0"/>
+    <w:lsdException w:name="Medium Grid 2" w:semiHidden="0" w:uiPriority="68" w:unhideWhenUsed="0"/>
+    <w:lsdException w:name="Medium Grid 3" w:semiHidden="0" w:uiPriority="69" w:unhideWhenUsed="0"/>
+    <w:lsdException w:name="Dark List" w:semiHidden="0" w:uiPriority="70" w:unhideWhenUsed="0"/>
+    <w:lsdException w:name="Colorful Shading" w:semiHidden="0" w:uiPriority="71" w:unhideWhenUsed="0"/>
+    <w:lsdException w:name="Colorful List" w:semiHidden="0" w:uiPriority="72" w:unhideWhenUsed="0"/>
+    <w:lsdException w:name="Colorful Grid" w:semiHidden="0" w:uiPriority="73" w:unhideWhenUsed="0"/>
+    <w:lsdException w:name="Light Shading Accent 1" w:semiHidden="0" w:uiPriority="60" w:unhideWhenUsed="0"/>
+    <w:lsdException w:name="Light List Accent 1" w:semiHidden="0" w:uiPriority="61" w:unhideWhenUsed="0"/>
+    <w:lsdException w:name="Light Grid Accent 1" w:semiHidden="0" w:uiPriority="62" w:unhideWhenUsed="0"/>
+    <w:lsdException w:name="Medium Shading 1 Accent 1" w:semiHidden="0" w:uiPriority="63" w:unhideWhenUsed="0"/>
+    <w:lsdException w:name="Medium Shading 2 Accent 1" w:semiHidden="0" w:uiPriority="64" w:unhideWhenUsed="0"/>
+    <w:lsdException w:name="Medium List 1 Accent 1" w:semiHidden="0" w:uiPriority="65" w:unhideWhenUsed="0"/>
+    <w:lsdException w:name="Revision" w:unhideWhenUsed="0"/>
+    <w:lsdException w:name="List Paragraph" w:semiHidden="0" w:uiPriority="34" w:unhideWhenUsed="0" w:qFormat="1"/>
+    <w:lsdException w:name="Quote" w:semiHidden="0" w:uiPriority="29" w:unhideWhenUsed="0" w:qFormat="1"/>
+    <w:lsdException w:name="Intense Quote" w:semiHidden="0" w:uiPriority="30" w:unhideWhenUsed="0" w:qFormat="1"/>
+    <w:lsdException w:name="Medium List 2 Accent 1" w:semiHidden="0" w:uiPriority="66" w:unhideWhenUsed="0"/>
+    <w:lsdException w:name="Medium Grid 1 Accent 1" w:semiHidden="0" w:uiPriority="67" w:unhideWhenUsed="0"/>
+    <w:lsdException w:name="Medium Grid 2 Accent 1" w:semiHidden="0" w:uiPriority="68" w:unhideWhenUsed="0"/>
+    <w:lsdException w:name="Medium Grid 3 Accent 1" w:semiHidden="0" w:uiPriority="69" w:unhideWhenUsed="0"/>
+    <w:lsdException w:name="Dark List Accent 1" w:semiHidden="0" w:uiPriority="70" w:unhideWhenUsed="0"/>
+    <w:lsdException w:name="Colorful Shading Accent 1" w:semiHidden="0" w:uiPriority="71" w:unhideWhenUsed="0"/>
+    <w:lsdException w:name="Colorful List Accent 1" w:semiHidden="0" w:uiPriority="72" w:unhideWhenUsed="0"/>
+    <w:lsdException w:name="Colorful Grid Accent 1" w:semiHidden="0" w:uiPriority="73" w:unhideWhenUsed="0"/>
+    <w:lsdException w:name="Light Shading Accent 2" w:semiHidden="0" w:uiPriority="60" w:unhideWhenUsed="0"/>
+    <w:lsdException w:name="Light List Accent 2" w:semiHidden="0" w:uiPriority="61" w:unhideWhenUsed="0"/>
+    <w:lsdException w:name="Light Grid Accent 2" w:semiHidden="0" w:uiPriority="62" w:unhideWhenUsed="0"/>
+    <w:lsdException w:name="Medium Shading 1 Accent 2" w:semiHidden="0" w:uiPriority="63" w:unhideWhenUsed="0"/>
+    <w:lsdException w:name="Medium Shading 2 Accent 2" w:semiHidden="0" w:uiPriority="64" w:unhideWhenUsed="0"/>
+    <w:lsdException w:name="Medium List 1 Accent 2" w:semiHidden="0" w:uiPriority="65" w:unhideWhenUsed="0"/>
+    <w:lsdException w:name="Medium List 2 Accent 2" w:semiHidden="0" w:uiPriority="66" w:unhideWhenUsed="0"/>
+    <w:lsdException w:name="Medium Grid 1 Accent 2" w:semiHidden="0" w:uiPriority="67" w:unhideWhenUsed="0"/>
+    <w:lsdException w:name="Medium Grid 2 Accent 2" w:semiHidden="0" w:uiPriority="68" w:unhideWhenUsed="0"/>
+    <w:lsdException w:name="Medium Grid 3 Accent 2" w:semiHidden="0" w:uiPriority="69" w:unhideWhenUsed="0"/>
+    <w:lsdException w:name="Dark List Accent 2" w:semiHidden="0" w:uiPriority="70" w:unhideWhenUsed="0"/>
+    <w:lsdException w:name="Colorful Shading Accent 2" w:semiHidden="0" w:uiPriority="71" w:unhideWhenUsed="0"/>
+    <w:lsdException w:name="Colorful List Accent 2" w:semiHidden="0" w:uiPriority="72" w:unhideWhenUsed="0"/>
+    <w:lsdException w:name="Colorful Grid Accent 2" w:semiHidden="0" w:uiPriority="73" w:unhideWhenUsed="0"/>
+    <w:lsdException w:name="Light Shading Accent 3" w:semiHidden="0" w:uiPriority="60" w:unhideWhenUsed="0"/>
+    <w:lsdException w:name="Light List Accent 3" w:semiHidden="0" w:uiPriority="61" w:unhideWhenUsed="0"/>
+    <w:lsdException w:name="Light Grid Accent 3" w:semiHidden="0" w:uiPriority="62" w:unhideWhenUsed="0"/>
+    <w:lsdException w:name="Medium Shading 1 Accent 3" w:semiHidden="0" w:uiPriority="63" w:unhideWhenUsed="0"/>
+    <w:lsdException w:name="Medium Shading 2 Accent 3" w:semiHidden="0" w:uiPriority="64" w:unhideWhenUsed="0"/>
+    <w:lsdException w:name="Medium List 1 Accent 3" w:semiHidden="0" w:uiPriority="65" w:unhideWhenUsed="0"/>
+    <w:lsdException w:name="Medium List 2 Accent 3" w:semiHidden="0" w:uiPriority="66" w:unhideWhenUsed="0"/>
+    <w:lsdException w:name="Medium Grid 1 Accent 3" w:semiHidden="0" w:uiPriority="67" w:unhideWhenUsed="0"/>
+    <w:lsdException w:name="Medium Grid 2 Accent 3" w:semiHidden="0" w:uiPriority="68" w:unhideWhenUsed="0"/>
+    <w:lsdException w:name="Medium Grid 3 Accent 3" w:semiHidden="0" w:uiPriority="69" w:unhideWhenUsed="0"/>
+    <w:lsdException w:name="Dark List Accent 3" w:semiHidden="0" w:uiPriority="70" w:unhideWhenUsed="0"/>
+    <w:lsdException w:name="Colorful Shading Accent 3" w:semiHidden="0" w:uiPriority="71" w:unhideWhenUsed="0"/>
+    <w:lsdException w:name="Colorful List Accent 3" w:semiHidden="0" w:uiPriority="72" w:unhideWhenUsed="0"/>
+    <w:lsdException w:name="Colorful Grid Accent 3" w:semiHidden="0" w:uiPriority="73" w:unhideWhenUsed="0"/>
+    <w:lsdException w:name="Light Shading Accent 4" w:semiHidden="0" w:uiPriority="60" w:unhideWhenUsed="0"/>
+    <w:lsdException w:name="Light List Accent 4" w:semiHidden="0" w:uiPriority="61" w:unhideWhenUsed="0"/>
+    <w:lsdException w:name="Light Grid Accent 4" w:semiHidden="0" w:uiPriority="62" w:unhideWhenUsed="0"/>
+    <w:lsdException w:name="Medium Shading 1 Accent 4" w:semiHidden="0" w:uiPriority="63" w:unhideWhenUsed="0"/>
+    <w:lsdException w:name="Medium Shading 2 Accent 4" w:semiHidden="0" w:uiPriority="64" w:unhideWhenUsed="0"/>
+    <w:lsdException w:name="Medium List 1 Accent 4" w:semiHidden="0" w:uiPriority="65" w:unhideWhenUsed="0"/>
+    <w:lsdException w:name="Medium List 2 Accent 4" w:semiHidden="0" w:uiPriority="66" w:unhideWhenUsed="0"/>
+    <w:lsdException w:name="Medium Grid 1 Accent 4" w:semiHidden="0" w:uiPriority="67" w:unhideWhenUsed="0"/>
+    <w:lsdException w:name="Medium Grid 2 Accent 4" w:semiHidden="0" w:uiPriority="68" w:unhideWhenUsed="0"/>
+    <w:lsdException w:name="Medium Grid 3 Accent 4" w:semiHidden="0" w:uiPriority="69" w:unhideWhenUsed="0"/>
+    <w:lsdException w:name="Dark List Accent 4" w:semiHidden="0" w:uiPriority="70" w:unhideWhenUsed="0"/>
+    <w:lsdException w:name="Colorful Shading Accent 4" w:semiHidden="0" w:uiPriority="71" w:unhideWhenUsed="0"/>
+    <w:lsdException w:name="Colorful List Accent 4" w:semiHidden="0" w:uiPriority="72" w:unhideWhenUsed="0"/>
+    <w:lsdException w:name="Colorful Grid Accent 4" w:semiHidden="0" w:uiPriority="73" w:unhideWhenUsed="0"/>
+    <w:lsdException w:name="Light Shading Accent 5" w:semiHidden="0" w:uiPriority="60" w:unhideWhenUsed="0"/>
+    <w:lsdException w:name="Light List Accent 5" w:semiHidden="0" w:uiPriority="61" w:unhideWhenUsed="0"/>
+    <w:lsdException w:name="Light Grid Accent 5" w:semiHidden="0" w:uiPriority="62" w:unhideWhenUsed="0"/>
+    <w:lsdException w:name="Medium Shading 1 Accent 5" w:semiHidden="0" w:uiPriority="63" w:unhideWhenUsed="0"/>
+    <w:lsdException w:name="Medium Shading 2 Accent 5" w:semiHidden="0" w:uiPriority="64" w:unhideWhenUsed="0"/>
+    <w:lsdException w:name="Medium List 1 Accent 5" w:semiHidden="0" w:uiPriority="65" w:unhideWhenUsed="0"/>
+    <w:lsdException w:name="Medium List 2 Accent 5" w:semiHidden="0" w:uiPriority="66" w:unhideWhenUsed="0"/>
+    <w:lsdException w:name="Medium Grid 1 Accent 5" w:semiHidden="0" w:uiPriority="67" w:unhideWhenUsed="0"/>
+    <w:lsdException w:name="Medium Grid 2 Accent 5" w:semiHidden="0" w:uiPriority="68" w:unhideWhenUsed="0"/>
+    <w:lsdException w:name="Medium Grid 3 Accent 5" w:semiHidden="0" w:uiPriority="69" w:unhideWhenUsed="0"/>
+    <w:lsdException w:name="Dark List Accent 5" w:semiHidden="0" w:uiPriority="70" w:unhideWhenUsed="0"/>
+    <w:lsdException w:name="Colorful Shading Accent 5" w:semiHidden="0" w:uiPriority="71" w:unhideWhenUsed="0"/>
+    <w:lsdException w:name="Colorful List Accent 5" w:semiHidden="0" w:uiPriority="72" w:unhideWhenUsed="0"/>
+    <w:lsdException w:name="Colorful Grid Accent 5" w:semiHidden="0" w:uiPriority="73" w:unhideWhenUsed="0"/>
+    <w:lsdException w:name="Light Shading Accent 6" w:semiHidden="0" w:uiPriority="60" w:unhideWhenUsed="0"/>
+    <w:lsdException w:name="Light List Accent 6" w:semiHidden="0" w:uiPriority="61" w:unhideWhenUsed="0"/>
+    <w:lsdException w:name="Light Grid Accent 6" w:semiHidden="0" w:uiPriority="62" w:unhideWhenUsed="0"/>
+    <w:lsdException w:name="Medium Shading 1 Accent 6" w:semiHidden="0" w:uiPriority="63" w:unhideWhenUsed="0"/>
+    <w:lsdException w:name="Medium Shading 2 Accent 6" w:semiHidden="0" w:uiPriority="64" w:unhideWhenUsed="0"/>
+    <w:lsdException w:name="Medium List 1 Accent 6" w:semiHidden="0" w:uiPriority="65" w:unhideWhenUsed="0"/>
+    <w:lsdException w:name="Medium List 2 Accent 6" w:semiHidden="0" w:uiPriority="66" w:unhideWhenUsed="0"/>
+    <w:lsdException w:name="Medium Grid 1 Accent 6" w:semiHidden="0" w:uiPriority="67" w:unhideWhenUsed="0"/>
+    <w:lsdException w:name="Medium Grid 2 Accent 6" w:semiHidden="0" w:uiPriority="68" w:unhideWhenUsed="0"/>
+    <w:lsdException w:name="Medium Grid 3 Accent 6" w:semiHidden="0" w:uiPriority="69" w:unhideWhenUsed="0"/>
+    <w:lsdException w:name="Dark List Accent 6" w:semiHidden="0" w:uiPriority="70" w:unhideWhenUsed="0"/>
+    <w:lsdException w:name="Colorful Shading Accent 6" w:semiHidden="0" w:uiPriority="71" w:unhideWhenUsed="0"/>
+    <w:lsdException w:name="Colorful List Accent 6" w:semiHidden="0" w:uiPriority="72" w:unhideWhenUsed="0"/>
+    <w:lsdException w:name="Colorful Grid Accent 6" w:semiHidden="0" w:uiPriority="73" w:unhideWhenUsed="0"/>
+    <w:lsdException w:name="Subtle Emphasis" w:semiHidden="0" w:uiPriority="19" w:unhideWhenUsed="0" w:qFormat="1"/>
+    <w:lsdException w:name="Intense Emphasis" w:semiHidden="0" w:uiPriority="21" w:unhideWhenUsed="0" w:qFormat="1"/>
+    <w:lsdException w:name="Subtle Reference" w:semiHidden="0" w:uiPriority="31" w:unhideWhenUsed="0" w:qFormat="1"/>
+    <w:lsdException w:name="Intense Reference" w:semiHidden="0" w:uiPriority="32" w:unhideWhenUsed="0" w:qFormat="1"/>
+    <w:lsdException w:name="Book Title" w:semiHidden="0" w:uiPriority="33" w:unhideWhenUsed="0" w:qFormat="1"/>
+    <w:lsdException w:name="Bibliography" w:uiPriority="37"/>
+    <w:lsdException w:name="TOC Heading" w:uiPriority="39" w:qFormat="1"/>
   </w:latentStyles>
   <w:style w:type="paragraph" w:default="1" w:styleId="Normal">
     <w:name w:val="Normal"/>
+    <w:rsid w:val="00BC289B"/>
   </w:style>
   <w:style w:type="paragraph" w:styleId="Heading1">
     <w:name w:val="heading 1"/>
     <w:basedOn w:val="Normal"/>
     <w:next w:val="Normal"/>
+    <w:rsid w:val="00BC289B"/>
     <w:pPr>
       <w:keepNext/>
       <w:keepLines/>
@@ -3032,6 +2893,7 @@
     <w:name w:val="heading 5"/>
     <w:basedOn w:val="Normal"/>
     <w:next w:val="Normal"/>
+    <w:rsid w:val="00BC289B"/>
     <w:pPr>
       <w:keepNext/>
       <w:keepLines/>
@@ -3048,6 +2910,7 @@
     <w:name w:val="heading 6"/>
     <w:basedOn w:val="Normal"/>
     <w:next w:val="Normal"/>
+    <w:rsid w:val="00BC289B"/>
     <w:pPr>
       <w:keepNext/>
       <w:keepLines/>
@@ -3072,6 +2935,7 @@
     <w:uiPriority w:val="99"/>
     <w:semiHidden/>
     <w:unhideWhenUsed/>
+    <w:qFormat/>
     <w:tblPr>
       <w:tblInd w:w="0" w:type="dxa"/>
       <w:tblCellMar>
@@ -3092,6 +2956,7 @@
     <w:name w:val="Title"/>
     <w:basedOn w:val="Normal"/>
     <w:next w:val="Normal"/>
+    <w:rsid w:val="00BC289B"/>
     <w:pPr>
       <w:keepNext/>
       <w:keepLines/>
@@ -3107,6 +2972,7 @@
     <w:name w:val="Subtitle"/>
     <w:basedOn w:val="Normal"/>
     <w:next w:val="Normal"/>
+    <w:rsid w:val="00BC289B"/>
     <w:pPr>
       <w:keepNext/>
       <w:keepLines/>
@@ -3123,30 +2989,62 @@
   </w:style>
   <w:style w:type="table" w:customStyle="1" w:styleId="a">
     <w:basedOn w:val="TableNormal"/>
+    <w:rsid w:val="00BC289B"/>
     <w:tblPr>
       <w:tblStyleRowBandSize w:val="1"/>
       <w:tblStyleColBandSize w:val="1"/>
+      <w:tblInd w:w="0" w:type="dxa"/>
+      <w:tblCellMar>
+        <w:top w:w="0" w:type="dxa"/>
+        <w:left w:w="108" w:type="dxa"/>
+        <w:bottom w:w="0" w:type="dxa"/>
+        <w:right w:w="108" w:type="dxa"/>
+      </w:tblCellMar>
     </w:tblPr>
   </w:style>
   <w:style w:type="table" w:customStyle="1" w:styleId="a0">
     <w:basedOn w:val="TableNormal"/>
+    <w:rsid w:val="00BC289B"/>
     <w:tblPr>
       <w:tblStyleRowBandSize w:val="1"/>
       <w:tblStyleColBandSize w:val="1"/>
+      <w:tblInd w:w="0" w:type="dxa"/>
+      <w:tblCellMar>
+        <w:top w:w="0" w:type="dxa"/>
+        <w:left w:w="108" w:type="dxa"/>
+        <w:bottom w:w="0" w:type="dxa"/>
+        <w:right w:w="108" w:type="dxa"/>
+      </w:tblCellMar>
     </w:tblPr>
   </w:style>
   <w:style w:type="table" w:customStyle="1" w:styleId="a1">
     <w:basedOn w:val="TableNormal"/>
+    <w:rsid w:val="00BC289B"/>
     <w:tblPr>
       <w:tblStyleRowBandSize w:val="1"/>
       <w:tblStyleColBandSize w:val="1"/>
+      <w:tblInd w:w="0" w:type="dxa"/>
+      <w:tblCellMar>
+        <w:top w:w="0" w:type="dxa"/>
+        <w:left w:w="108" w:type="dxa"/>
+        <w:bottom w:w="0" w:type="dxa"/>
+        <w:right w:w="108" w:type="dxa"/>
+      </w:tblCellMar>
     </w:tblPr>
   </w:style>
   <w:style w:type="table" w:customStyle="1" w:styleId="a2">
     <w:basedOn w:val="TableNormal"/>
+    <w:rsid w:val="00BC289B"/>
     <w:tblPr>
       <w:tblStyleRowBandSize w:val="1"/>
       <w:tblStyleColBandSize w:val="1"/>
+      <w:tblInd w:w="0" w:type="dxa"/>
+      <w:tblCellMar>
+        <w:top w:w="0" w:type="dxa"/>
+        <w:left w:w="108" w:type="dxa"/>
+        <w:bottom w:w="0" w:type="dxa"/>
+        <w:right w:w="108" w:type="dxa"/>
+      </w:tblCellMar>
     </w:tblPr>
   </w:style>
   <w:style w:type="paragraph" w:styleId="NoSpacing">
@@ -3249,6 +3147,7 @@
       <w:color w:val="auto"/>
     </w:rPr>
     <w:tblPr>
+      <w:tblInd w:w="0" w:type="dxa"/>
       <w:tblBorders>
         <w:top w:val="single" w:sz="4" w:space="0" w:color="auto"/>
         <w:left w:val="single" w:sz="4" w:space="0" w:color="auto"/>
@@ -3257,6 +3156,12 @@
         <w:insideH w:val="single" w:sz="4" w:space="0" w:color="auto"/>
         <w:insideV w:val="single" w:sz="4" w:space="0" w:color="auto"/>
       </w:tblBorders>
+      <w:tblCellMar>
+        <w:top w:w="0" w:type="dxa"/>
+        <w:left w:w="108" w:type="dxa"/>
+        <w:bottom w:w="0" w:type="dxa"/>
+        <w:right w:w="108" w:type="dxa"/>
+      </w:tblCellMar>
     </w:tblPr>
   </w:style>
   <w:style w:type="character" w:styleId="Strong">
@@ -3286,6 +3191,36 @@
       <w:sz w:val="24"/>
       <w:szCs w:val="24"/>
       <w:lang w:eastAsia="ko-KR"/>
+    </w:rPr>
+  </w:style>
+  <w:style w:type="paragraph" w:styleId="BalloonText">
+    <w:name w:val="Balloon Text"/>
+    <w:basedOn w:val="Normal"/>
+    <w:link w:val="BalloonTextChar"/>
+    <w:uiPriority w:val="99"/>
+    <w:semiHidden/>
+    <w:unhideWhenUsed/>
+    <w:rsid w:val="00755B81"/>
+    <w:pPr>
+      <w:spacing w:line="240" w:lineRule="auto"/>
+    </w:pPr>
+    <w:rPr>
+      <w:rFonts w:ascii="Tahoma" w:hAnsi="Tahoma" w:cs="Tahoma"/>
+      <w:sz w:val="16"/>
+      <w:szCs w:val="16"/>
+    </w:rPr>
+  </w:style>
+  <w:style w:type="character" w:customStyle="1" w:styleId="BalloonTextChar">
+    <w:name w:val="Balloon Text Char"/>
+    <w:basedOn w:val="DefaultParagraphFont"/>
+    <w:link w:val="BalloonText"/>
+    <w:uiPriority w:val="99"/>
+    <w:semiHidden/>
+    <w:rsid w:val="00755B81"/>
+    <w:rPr>
+      <w:rFonts w:ascii="Tahoma" w:hAnsi="Tahoma" w:cs="Tahoma"/>
+      <w:sz w:val="16"/>
+      <w:szCs w:val="16"/>
     </w:rPr>
   </w:style>
 </w:styles>
@@ -3334,7 +3269,7 @@
     </a:clrScheme>
     <a:fontScheme name="Office">
       <a:majorFont>
-        <a:latin typeface="Calibri Light" panose="020F0302020204030204"/>
+        <a:latin typeface="Calibri Light"/>
         <a:ea typeface=""/>
         <a:cs typeface=""/>
         <a:font script="Jpan" typeface="ＭＳ ゴシック"/>
@@ -3369,7 +3304,7 @@
         <a:font script="Geor" typeface="Sylfaen"/>
       </a:majorFont>
       <a:minorFont>
-        <a:latin typeface="Calibri" panose="020F0502020204030204"/>
+        <a:latin typeface="Calibri"/>
         <a:ea typeface=""/>
         <a:cs typeface=""/>
         <a:font script="Jpan" typeface="ＭＳ 明朝"/>
@@ -3546,7 +3481,7 @@
   <a:extraClrSchemeLst/>
   <a:extLst>
     <a:ext uri="{05A4C25C-085E-4340-85A3-A5531E510DB2}">
-      <thm15:themeFamily xmlns:thm15="http://schemas.microsoft.com/office/thememl/2012/main" name="Office Theme" id="{62F939B6-93AF-4DB8-9C6B-D6C7DFDC589F}" vid="{4A3C46E8-61CC-4603-A589-7422A47A8E4A}"/>
+      <thm15:themeFamily xmlns:thm15="http://schemas.microsoft.com/office/thememl/2012/main" xmlns="" name="Office Theme" id="{62F939B6-93AF-4DB8-9C6B-D6C7DFDC589F}" vid="{4A3C46E8-61CC-4603-A589-7422A47A8E4A}"/>
     </a:ext>
   </a:extLst>
 </a:theme>
@@ -3557,7 +3492,7 @@
 </file>
 
 <file path=customXml/itemProps1.xml><?xml version="1.0" encoding="utf-8"?>
-<ds:datastoreItem xmlns:ds="http://schemas.openxmlformats.org/officeDocument/2006/customXml" ds:itemID="{0B3A8A0E-DAD1-40B1-A1C6-F0CCB7F18C64}">
+<ds:datastoreItem xmlns:ds="http://schemas.openxmlformats.org/officeDocument/2006/customXml" ds:itemID="{A7CC5946-6D4B-4CC6-B576-DD3E225F5FC7}">
   <ds:schemaRefs>
     <ds:schemaRef ds:uri="http://schemas.openxmlformats.org/officeDocument/2006/bibliography"/>
   </ds:schemaRefs>

</xml_diff>